<commit_message>
Completamento diagramma dei casi d'uso
</commit_message>
<xml_diff>
--- a/documents/Requisiti.docx
+++ b/documents/Requisiti.docx
@@ -43,7 +43,6 @@
           <w:szCs w:val="34"/>
         </w:rPr>
       </w:pPr>
-      <w:proofErr w:type="spellStart"/>
       <w:r>
         <w:rPr>
           <w:rFonts w:ascii="Tahoma" w:hAnsi="Tahoma" w:cs="Tahoma"/>
@@ -54,9 +53,8 @@
           <w:sz w:val="34"/>
           <w:szCs w:val="34"/>
         </w:rPr>
-        <w:t>UNIBite</w:t>
-      </w:r>
-      <w:proofErr w:type="spellEnd"/>
+        <w:t xml:space="preserve">UNIBite – </w:t>
+      </w:r>
       <w:r>
         <w:rPr>
           <w:rFonts w:ascii="Tahoma" w:hAnsi="Tahoma" w:cs="Tahoma"/>
@@ -67,8 +65,82 @@
           <w:sz w:val="34"/>
           <w:szCs w:val="34"/>
         </w:rPr>
-        <w:t xml:space="preserve"> – </w:t>
-      </w:r>
+        <w:t>Requisiti</w:t>
+      </w:r>
+    </w:p>
+    <w:p>
+      <w:pPr>
+        <w:jc w:val="center"/>
+        <w:rPr>
+          <w:rFonts w:ascii="Tahoma" w:hAnsi="Tahoma" w:cs="Tahoma"/>
+          <w:sz w:val="28"/>
+          <w:szCs w:val="28"/>
+        </w:rPr>
+      </w:pPr>
+      <w:r>
+        <w:rPr>
+          <w:rFonts w:ascii="Tahoma" w:hAnsi="Tahoma" w:cs="Tahoma"/>
+          <w:sz w:val="28"/>
+          <w:szCs w:val="28"/>
+        </w:rPr>
+        <w:t>Università degli studi di Bergamo</w:t>
+      </w:r>
+      <w:r>
+        <w:rPr>
+          <w:rFonts w:ascii="Tahoma" w:hAnsi="Tahoma" w:cs="Tahoma"/>
+          <w:sz w:val="28"/>
+          <w:szCs w:val="28"/>
+        </w:rPr>
+        <w:br/>
+        <w:t>Ingegneria Informatica</w:t>
+      </w:r>
+    </w:p>
+    <w:p>
+      <w:pPr>
+        <w:jc w:val="center"/>
+        <w:rPr>
+          <w:rFonts w:ascii="Tahoma" w:hAnsi="Tahoma" w:cs="Tahoma"/>
+          <w:sz w:val="28"/>
+          <w:szCs w:val="28"/>
+        </w:rPr>
+      </w:pPr>
+      <w:r>
+        <w:rPr>
+          <w:rFonts w:ascii="Tahoma" w:hAnsi="Tahoma" w:cs="Tahoma"/>
+          <w:sz w:val="28"/>
+          <w:szCs w:val="28"/>
+        </w:rPr>
+        <w:t>Beccarelli Raissa Matr. 1086785</w:t>
+      </w:r>
+      <w:r>
+        <w:rPr>
+          <w:rFonts w:ascii="Tahoma" w:hAnsi="Tahoma" w:cs="Tahoma"/>
+          <w:sz w:val="28"/>
+          <w:szCs w:val="28"/>
+        </w:rPr>
+        <w:br/>
+        <w:t>Locatelli Giacomo Matr. 1086262</w:t>
+      </w:r>
+      <w:r>
+        <w:rPr>
+          <w:rFonts w:ascii="Tahoma" w:hAnsi="Tahoma" w:cs="Tahoma"/>
+          <w:sz w:val="28"/>
+          <w:szCs w:val="28"/>
+        </w:rPr>
+        <w:br/>
+        <w:t>Valceschini Marco Matr. 1086356</w:t>
+      </w:r>
+    </w:p>
+    <w:p>
+      <w:pPr>
+        <w:rPr>
+          <w:rFonts w:ascii="Tahoma" w:hAnsi="Tahoma" w:cs="Tahoma"/>
+          <w:b/>
+          <w:bCs/>
+          <w:sz w:val="28"/>
+          <w:szCs w:val="28"/>
+        </w:rPr>
+      </w:pPr>
       <w:r>
         <w:rPr>
           <w:rFonts w:ascii="Tahoma" w:hAnsi="Tahoma" w:cs="Tahoma"/>
@@ -76,163 +148,7 @@
           <w:bCs/>
           <w:i/>
           <w:iCs/>
-          <w:sz w:val="34"/>
-          <w:szCs w:val="34"/>
-        </w:rPr>
-        <w:t>Requisiti</w:t>
-      </w:r>
-    </w:p>
-    <w:p>
-      <w:pPr>
-        <w:jc w:val="center"/>
-        <w:rPr>
-          <w:rFonts w:ascii="Tahoma" w:hAnsi="Tahoma" w:cs="Tahoma"/>
-          <w:sz w:val="28"/>
-          <w:szCs w:val="28"/>
-        </w:rPr>
-      </w:pPr>
-      <w:r>
-        <w:rPr>
-          <w:rFonts w:ascii="Tahoma" w:hAnsi="Tahoma" w:cs="Tahoma"/>
-          <w:sz w:val="28"/>
-          <w:szCs w:val="28"/>
-        </w:rPr>
-        <w:t>Università degli studi di Bergamo</w:t>
-      </w:r>
-      <w:r>
-        <w:rPr>
-          <w:rFonts w:ascii="Tahoma" w:hAnsi="Tahoma" w:cs="Tahoma"/>
-          <w:sz w:val="28"/>
-          <w:szCs w:val="28"/>
-        </w:rPr>
-        <w:br/>
-        <w:t>Ingegneria Informatica</w:t>
-      </w:r>
-    </w:p>
-    <w:p>
-      <w:pPr>
-        <w:jc w:val="center"/>
-        <w:rPr>
-          <w:rFonts w:ascii="Tahoma" w:hAnsi="Tahoma" w:cs="Tahoma"/>
-          <w:sz w:val="28"/>
-          <w:szCs w:val="28"/>
-        </w:rPr>
-      </w:pPr>
-      <w:r>
-        <w:rPr>
-          <w:rFonts w:ascii="Tahoma" w:hAnsi="Tahoma" w:cs="Tahoma"/>
-          <w:sz w:val="28"/>
-          <w:szCs w:val="28"/>
-        </w:rPr>
-        <w:t xml:space="preserve">Beccarelli Raissa </w:t>
-      </w:r>
-      <w:proofErr w:type="spellStart"/>
-      <w:r>
-        <w:rPr>
-          <w:rFonts w:ascii="Tahoma" w:hAnsi="Tahoma" w:cs="Tahoma"/>
-          <w:sz w:val="28"/>
-          <w:szCs w:val="28"/>
-        </w:rPr>
-        <w:t>Matr</w:t>
-      </w:r>
-      <w:proofErr w:type="spellEnd"/>
-      <w:r>
-        <w:rPr>
-          <w:rFonts w:ascii="Tahoma" w:hAnsi="Tahoma" w:cs="Tahoma"/>
-          <w:sz w:val="28"/>
-          <w:szCs w:val="28"/>
-        </w:rPr>
-        <w:t>. 1086785</w:t>
-      </w:r>
-      <w:r>
-        <w:rPr>
-          <w:rFonts w:ascii="Tahoma" w:hAnsi="Tahoma" w:cs="Tahoma"/>
-          <w:sz w:val="28"/>
-          <w:szCs w:val="28"/>
-        </w:rPr>
-        <w:br/>
-        <w:t xml:space="preserve">Locatelli Giacomo </w:t>
-      </w:r>
-      <w:proofErr w:type="spellStart"/>
-      <w:r>
-        <w:rPr>
-          <w:rFonts w:ascii="Tahoma" w:hAnsi="Tahoma" w:cs="Tahoma"/>
-          <w:sz w:val="28"/>
-          <w:szCs w:val="28"/>
-        </w:rPr>
-        <w:t>Matr</w:t>
-      </w:r>
-      <w:proofErr w:type="spellEnd"/>
-      <w:r>
-        <w:rPr>
-          <w:rFonts w:ascii="Tahoma" w:hAnsi="Tahoma" w:cs="Tahoma"/>
-          <w:sz w:val="28"/>
-          <w:szCs w:val="28"/>
-        </w:rPr>
-        <w:t>. 1086262</w:t>
-      </w:r>
-      <w:r>
-        <w:rPr>
-          <w:rFonts w:ascii="Tahoma" w:hAnsi="Tahoma" w:cs="Tahoma"/>
-          <w:sz w:val="28"/>
-          <w:szCs w:val="28"/>
-        </w:rPr>
-        <w:br/>
-      </w:r>
-      <w:proofErr w:type="spellStart"/>
-      <w:r>
-        <w:rPr>
-          <w:rFonts w:ascii="Tahoma" w:hAnsi="Tahoma" w:cs="Tahoma"/>
-          <w:sz w:val="28"/>
-          <w:szCs w:val="28"/>
-        </w:rPr>
-        <w:t>Valceschini</w:t>
-      </w:r>
-      <w:proofErr w:type="spellEnd"/>
-      <w:r>
-        <w:rPr>
-          <w:rFonts w:ascii="Tahoma" w:hAnsi="Tahoma" w:cs="Tahoma"/>
-          <w:sz w:val="28"/>
-          <w:szCs w:val="28"/>
-        </w:rPr>
-        <w:t xml:space="preserve"> Marco </w:t>
-      </w:r>
-      <w:proofErr w:type="spellStart"/>
-      <w:r>
-        <w:rPr>
-          <w:rFonts w:ascii="Tahoma" w:hAnsi="Tahoma" w:cs="Tahoma"/>
-          <w:sz w:val="28"/>
-          <w:szCs w:val="28"/>
-        </w:rPr>
-        <w:t>Matr</w:t>
-      </w:r>
-      <w:proofErr w:type="spellEnd"/>
-      <w:r>
-        <w:rPr>
-          <w:rFonts w:ascii="Tahoma" w:hAnsi="Tahoma" w:cs="Tahoma"/>
-          <w:sz w:val="28"/>
-          <w:szCs w:val="28"/>
-        </w:rPr>
-        <w:t>. 1086356</w:t>
-      </w:r>
-    </w:p>
-    <w:p>
-      <w:pPr>
-        <w:rPr>
-          <w:rFonts w:ascii="Tahoma" w:hAnsi="Tahoma" w:cs="Tahoma"/>
-          <w:b/>
-          <w:bCs/>
-          <w:sz w:val="28"/>
-          <w:szCs w:val="28"/>
-        </w:rPr>
-      </w:pPr>
-      <w:r>
-        <w:rPr>
-          <w:rFonts w:ascii="Tahoma" w:hAnsi="Tahoma" w:cs="Tahoma"/>
-          <w:b/>
-          <w:bCs/>
-          <w:i/>
-          <w:iCs/>
+          <w:noProof/>
           <w:color w:val="0C14BE"/>
           <w:sz w:val="34"/>
           <w:szCs w:val="34"/>
@@ -347,43 +263,7 @@
           <w:sz w:val="26"/>
           <w:szCs w:val="26"/>
         </w:rPr>
-        <w:t xml:space="preserve">Il seguente documento ha lo scopo di definire quali sono i requisiti del progetto </w:t>
-      </w:r>
-      <w:proofErr w:type="spellStart"/>
-      <w:r>
-        <w:rPr>
-          <w:rFonts w:ascii="Tahoma" w:hAnsi="Tahoma" w:cs="Tahoma"/>
-          <w:sz w:val="26"/>
-          <w:szCs w:val="26"/>
-        </w:rPr>
-        <w:t>UNIBite</w:t>
-      </w:r>
-      <w:proofErr w:type="spellEnd"/>
-      <w:r>
-        <w:rPr>
-          <w:rFonts w:ascii="Tahoma" w:hAnsi="Tahoma" w:cs="Tahoma"/>
-          <w:sz w:val="26"/>
-          <w:szCs w:val="26"/>
-        </w:rPr>
-        <w:t xml:space="preserve">. All’interno di questo saranno definiti i modi in cui i requisiti sono elicitati, definendo quali siano strettamente necessari da implementare in base alla loro priorità, grazie all’utilizzo della tecnica del </w:t>
-      </w:r>
-      <w:proofErr w:type="spellStart"/>
-      <w:r>
-        <w:rPr>
-          <w:rFonts w:ascii="Tahoma" w:hAnsi="Tahoma" w:cs="Tahoma"/>
-          <w:sz w:val="26"/>
-          <w:szCs w:val="26"/>
-        </w:rPr>
-        <w:t>MoSCoW</w:t>
-      </w:r>
-      <w:proofErr w:type="spellEnd"/>
-      <w:r>
-        <w:rPr>
-          <w:rFonts w:ascii="Tahoma" w:hAnsi="Tahoma" w:cs="Tahoma"/>
-          <w:sz w:val="26"/>
-          <w:szCs w:val="26"/>
-        </w:rPr>
-        <w:t xml:space="preserve">. </w:t>
+        <w:t xml:space="preserve">Il seguente documento ha lo scopo di definire quali sono i requisiti del progetto UNIBite. All’interno di questo saranno definiti i modi in cui i requisiti sono elicitati, definendo quali siano strettamente necessari da implementare in base alla loro priorità, grazie all’utilizzo della tecnica del MoSCoW. </w:t>
       </w:r>
       <w:r>
         <w:rPr>
@@ -528,26 +408,7 @@
           <w:szCs w:val="30"/>
         </w:rPr>
         <w:tab/>
-      </w:r>
-      <w:proofErr w:type="spellStart"/>
-      <w:r>
-        <w:rPr>
-          <w:rFonts w:ascii="Tahoma" w:hAnsi="Tahoma" w:cs="Tahoma"/>
-          <w:b/>
-          <w:sz w:val="30"/>
-          <w:szCs w:val="30"/>
-        </w:rPr>
-        <w:t>Requirement</w:t>
-      </w:r>
-      <w:proofErr w:type="spellEnd"/>
-      <w:r>
-        <w:rPr>
-          <w:rFonts w:ascii="Tahoma" w:hAnsi="Tahoma" w:cs="Tahoma"/>
-          <w:b/>
-          <w:sz w:val="30"/>
-          <w:szCs w:val="30"/>
-        </w:rPr>
-        <w:t xml:space="preserve"> engineering </w:t>
+        <w:t xml:space="preserve">Requirement engineering </w:t>
       </w:r>
     </w:p>
     <w:p>
@@ -1190,25 +1051,7 @@
           <w:sz w:val="26"/>
           <w:szCs w:val="26"/>
         </w:rPr>
-        <w:t xml:space="preserve"> </w:t>
-      </w:r>
-      <w:r>
-        <w:rPr>
-          <w:rFonts w:ascii="Tahoma" w:hAnsi="Tahoma" w:cs="Tahoma"/>
-          <w:bCs/>
-          <w:sz w:val="26"/>
-          <w:szCs w:val="26"/>
-        </w:rPr>
-        <w:t>(solo per studenti/docenti non ancora registrati)</w:t>
-      </w:r>
-      <w:r>
-        <w:rPr>
-          <w:rFonts w:ascii="Tahoma" w:hAnsi="Tahoma" w:cs="Tahoma"/>
-          <w:bCs/>
-          <w:sz w:val="26"/>
-          <w:szCs w:val="26"/>
-        </w:rPr>
-        <w:t>:</w:t>
+        <w:t xml:space="preserve"> (solo per studenti/docenti non ancora registrati):</w:t>
       </w:r>
     </w:p>
     <w:p>
@@ -1665,16 +1508,7 @@
           <w:sz w:val="26"/>
           <w:szCs w:val="26"/>
         </w:rPr>
-        <w:t xml:space="preserve">Studenti/docenti potranno scegliere il pagamento </w:t>
-      </w:r>
-      <w:r>
-        <w:rPr>
-          <w:rFonts w:ascii="Tahoma" w:hAnsi="Tahoma" w:cs="Tahoma"/>
-          <w:bCs/>
-          <w:sz w:val="26"/>
-          <w:szCs w:val="26"/>
-        </w:rPr>
-        <w:t>tramite un credito virtuale;</w:t>
+        <w:t>Studenti/docenti potranno scegliere il pagamento tramite un credito virtuale;</w:t>
       </w:r>
     </w:p>
     <w:p>
@@ -1923,18 +1757,18 @@
           <w:szCs w:val="26"/>
         </w:rPr>
         <w:tab/>
-      </w:r>
-      <w:proofErr w:type="spellStart"/>
-      <w:r>
+        <w:t>MoSCoW</w:t>
+      </w:r>
+    </w:p>
+    <w:p>
+      <w:pPr>
         <w:rPr>
           <w:rFonts w:ascii="Tahoma" w:hAnsi="Tahoma" w:cs="Tahoma"/>
           <w:b/>
           <w:sz w:val="26"/>
           <w:szCs w:val="26"/>
         </w:rPr>
-        <w:t>MoSCoW</w:t>
-      </w:r>
-      <w:proofErr w:type="spellEnd"/>
+      </w:pPr>
     </w:p>
     <w:p>
       <w:pPr>
@@ -1955,13 +1789,54 @@
           <w:szCs w:val="26"/>
         </w:rPr>
       </w:pPr>
-      <w:r>
+    </w:p>
+    <w:p>
+      <w:pPr>
         <w:rPr>
           <w:rFonts w:ascii="Tahoma" w:hAnsi="Tahoma" w:cs="Tahoma"/>
           <w:b/>
           <w:sz w:val="26"/>
           <w:szCs w:val="26"/>
         </w:rPr>
+      </w:pPr>
+    </w:p>
+    <w:p>
+      <w:pPr>
+        <w:rPr>
+          <w:rFonts w:ascii="Tahoma" w:hAnsi="Tahoma" w:cs="Tahoma"/>
+          <w:b/>
+          <w:sz w:val="26"/>
+          <w:szCs w:val="26"/>
+        </w:rPr>
+      </w:pPr>
+    </w:p>
+    <w:p>
+      <w:pPr>
+        <w:rPr>
+          <w:rFonts w:ascii="Tahoma" w:hAnsi="Tahoma" w:cs="Tahoma"/>
+          <w:b/>
+          <w:sz w:val="26"/>
+          <w:szCs w:val="26"/>
+        </w:rPr>
+      </w:pPr>
+    </w:p>
+    <w:p>
+      <w:pPr>
+        <w:rPr>
+          <w:rFonts w:ascii="Tahoma" w:hAnsi="Tahoma" w:cs="Tahoma"/>
+          <w:b/>
+          <w:sz w:val="26"/>
+          <w:szCs w:val="26"/>
+        </w:rPr>
+      </w:pPr>
+      <w:r>
+        <w:rPr>
+          <w:rFonts w:ascii="Tahoma" w:hAnsi="Tahoma" w:cs="Tahoma"/>
+          <w:b/>
+          <w:sz w:val="26"/>
+          <w:szCs w:val="26"/>
+        </w:rPr>
+        <w:lastRenderedPageBreak/>
         <w:t>4</w:t>
       </w:r>
       <w:r>
@@ -1972,42 +1847,41 @@
           <w:szCs w:val="26"/>
         </w:rPr>
         <w:tab/>
-        <w:t xml:space="preserve">Use Case </w:t>
-      </w:r>
-      <w:proofErr w:type="spellStart"/>
-      <w:r>
+        <w:t>Use Case Diagram</w:t>
+      </w:r>
+    </w:p>
+    <w:p>
+      <w:pPr>
         <w:rPr>
           <w:rFonts w:ascii="Tahoma" w:hAnsi="Tahoma" w:cs="Tahoma"/>
           <w:b/>
           <w:sz w:val="26"/>
           <w:szCs w:val="26"/>
         </w:rPr>
-        <w:t>Diagram</w:t>
-      </w:r>
-      <w:proofErr w:type="spellEnd"/>
+      </w:pPr>
     </w:p>
     <w:p>
       <w:pPr>
         <w:rPr>
           <w:rFonts w:ascii="Tahoma" w:hAnsi="Tahoma" w:cs="Tahoma"/>
           <w:b/>
-          <w:sz w:val="26"/>
-          <w:szCs w:val="26"/>
+          <w:sz w:val="28"/>
+          <w:szCs w:val="28"/>
         </w:rPr>
       </w:pPr>
       <w:r>
         <w:rPr>
           <w:rFonts w:ascii="Tahoma" w:hAnsi="Tahoma" w:cs="Tahoma"/>
           <w:b/>
-          <w:sz w:val="26"/>
-          <w:szCs w:val="26"/>
-        </w:rPr>
-        <w:lastRenderedPageBreak/>
+          <w:noProof/>
+          <w:sz w:val="28"/>
+          <w:szCs w:val="28"/>
+        </w:rPr>
         <w:drawing>
-          <wp:inline distT="0" distB="0" distL="0" distR="0" wp14:anchorId="7CDA17C4" wp14:editId="016077FE">
-            <wp:extent cx="6110605" cy="4081780"/>
-            <wp:effectExtent l="0" t="0" r="4445" b="0"/>
-            <wp:docPr id="769280691" name="Immagine 1"/>
+          <wp:inline distT="0" distB="0" distL="0" distR="0" wp14:anchorId="6C9FFDB2" wp14:editId="47DA6088">
+            <wp:extent cx="6115050" cy="4181475"/>
+            <wp:effectExtent l="0" t="0" r="0" b="9525"/>
+            <wp:docPr id="871179084" name="Immagine 3"/>
             <wp:cNvGraphicFramePr>
               <a:graphicFrameLocks xmlns:a="http://schemas.openxmlformats.org/drawingml/2006/main" noChangeAspect="1"/>
             </wp:cNvGraphicFramePr>
@@ -2015,7 +1889,7 @@
               <a:graphicData uri="http://schemas.openxmlformats.org/drawingml/2006/picture">
                 <pic:pic xmlns:pic="http://schemas.openxmlformats.org/drawingml/2006/picture">
                   <pic:nvPicPr>
-                    <pic:cNvPr id="0" name="Picture 1"/>
+                    <pic:cNvPr id="0" name="Picture 3"/>
                     <pic:cNvPicPr>
                       <a:picLocks noChangeAspect="1" noChangeArrowheads="1"/>
                     </pic:cNvPicPr>
@@ -2036,7 +1910,7 @@
                   <pic:spPr bwMode="auto">
                     <a:xfrm>
                       <a:off x="0" y="0"/>
-                      <a:ext cx="6110605" cy="4081780"/>
+                      <a:ext cx="6115050" cy="4181475"/>
                     </a:xfrm>
                     <a:prstGeom prst="rect">
                       <a:avLst/>
@@ -2052,16 +1926,6 @@
           </wp:inline>
         </w:drawing>
       </w:r>
-    </w:p>
-    <w:p>
-      <w:pPr>
-        <w:rPr>
-          <w:rFonts w:ascii="Tahoma" w:hAnsi="Tahoma" w:cs="Tahoma"/>
-          <w:b/>
-          <w:sz w:val="28"/>
-          <w:szCs w:val="28"/>
-        </w:rPr>
-      </w:pPr>
     </w:p>
     <w:p>
       <w:pPr>
@@ -2185,11 +2049,9 @@
       <w:pStyle w:val="Intestazione"/>
       <w:jc w:val="center"/>
     </w:pPr>
-    <w:proofErr w:type="spellStart"/>
     <w:r>
       <w:t>Documentation</w:t>
     </w:r>
-    <w:proofErr w:type="spellEnd"/>
   </w:p>
 </w:hdr>
 </file>

</xml_diff>

<commit_message>
revisione uml sequence diagram e aggiornamento file requisiti
</commit_message>
<xml_diff>
--- a/documents/Requisiti.docx
+++ b/documents/Requisiti.docx
@@ -57,6 +57,7 @@
           <w:szCs w:val="34"/>
         </w:rPr>
       </w:pPr>
+      <w:proofErr w:type="spellStart"/>
       <w:r>
         <w:rPr>
           <w:rFonts w:ascii="Tahoma" w:hAnsi="Tahoma" w:cs="Tahoma"/>
@@ -67,8 +68,9 @@
           <w:sz w:val="34"/>
           <w:szCs w:val="34"/>
         </w:rPr>
-        <w:t xml:space="preserve">UNIBite – </w:t>
-      </w:r>
+        <w:t>UNIBite</w:t>
+      </w:r>
+      <w:proofErr w:type="spellEnd"/>
       <w:r>
         <w:rPr>
           <w:rFonts w:ascii="Tahoma" w:hAnsi="Tahoma" w:cs="Tahoma"/>
@@ -79,6 +81,18 @@
           <w:sz w:val="34"/>
           <w:szCs w:val="34"/>
         </w:rPr>
+        <w:t xml:space="preserve"> – </w:t>
+      </w:r>
+      <w:r>
+        <w:rPr>
+          <w:rFonts w:ascii="Tahoma" w:hAnsi="Tahoma" w:cs="Tahoma"/>
+          <w:b/>
+          <w:bCs/>
+          <w:i/>
+          <w:iCs/>
+          <w:sz w:val="34"/>
+          <w:szCs w:val="34"/>
+        </w:rPr>
         <w:t>Requisiti</w:t>
       </w:r>
     </w:p>
@@ -124,7 +138,25 @@
           <w:sz w:val="28"/>
           <w:szCs w:val="28"/>
         </w:rPr>
-        <w:t>Beccarelli Raissa Matr. 1086785</w:t>
+        <w:t xml:space="preserve">Beccarelli Raissa </w:t>
+      </w:r>
+      <w:proofErr w:type="spellStart"/>
+      <w:r>
+        <w:rPr>
+          <w:rFonts w:ascii="Tahoma" w:hAnsi="Tahoma" w:cs="Tahoma"/>
+          <w:sz w:val="28"/>
+          <w:szCs w:val="28"/>
+        </w:rPr>
+        <w:t>Matr</w:t>
+      </w:r>
+      <w:proofErr w:type="spellEnd"/>
+      <w:r>
+        <w:rPr>
+          <w:rFonts w:ascii="Tahoma" w:hAnsi="Tahoma" w:cs="Tahoma"/>
+          <w:sz w:val="28"/>
+          <w:szCs w:val="28"/>
+        </w:rPr>
+        <w:t>. 1086785</w:t>
       </w:r>
       <w:r>
         <w:rPr>
@@ -133,7 +165,25 @@
           <w:szCs w:val="28"/>
         </w:rPr>
         <w:br/>
-        <w:t>Locatelli Giacomo Matr. 1086262</w:t>
+        <w:t xml:space="preserve">Locatelli Giacomo </w:t>
+      </w:r>
+      <w:proofErr w:type="spellStart"/>
+      <w:r>
+        <w:rPr>
+          <w:rFonts w:ascii="Tahoma" w:hAnsi="Tahoma" w:cs="Tahoma"/>
+          <w:sz w:val="28"/>
+          <w:szCs w:val="28"/>
+        </w:rPr>
+        <w:t>Matr</w:t>
+      </w:r>
+      <w:proofErr w:type="spellEnd"/>
+      <w:r>
+        <w:rPr>
+          <w:rFonts w:ascii="Tahoma" w:hAnsi="Tahoma" w:cs="Tahoma"/>
+          <w:sz w:val="28"/>
+          <w:szCs w:val="28"/>
+        </w:rPr>
+        <w:t>. 1086262</w:t>
       </w:r>
       <w:r>
         <w:rPr>
@@ -142,7 +192,42 @@
           <w:szCs w:val="28"/>
         </w:rPr>
         <w:br/>
-        <w:t>Valceschini Marco Matr. 1086356</w:t>
+      </w:r>
+      <w:proofErr w:type="spellStart"/>
+      <w:r>
+        <w:rPr>
+          <w:rFonts w:ascii="Tahoma" w:hAnsi="Tahoma" w:cs="Tahoma"/>
+          <w:sz w:val="28"/>
+          <w:szCs w:val="28"/>
+        </w:rPr>
+        <w:t>Valceschini</w:t>
+      </w:r>
+      <w:proofErr w:type="spellEnd"/>
+      <w:r>
+        <w:rPr>
+          <w:rFonts w:ascii="Tahoma" w:hAnsi="Tahoma" w:cs="Tahoma"/>
+          <w:sz w:val="28"/>
+          <w:szCs w:val="28"/>
+        </w:rPr>
+        <w:t xml:space="preserve"> Marco </w:t>
+      </w:r>
+      <w:proofErr w:type="spellStart"/>
+      <w:r>
+        <w:rPr>
+          <w:rFonts w:ascii="Tahoma" w:hAnsi="Tahoma" w:cs="Tahoma"/>
+          <w:sz w:val="28"/>
+          <w:szCs w:val="28"/>
+        </w:rPr>
+        <w:t>Matr</w:t>
+      </w:r>
+      <w:proofErr w:type="spellEnd"/>
+      <w:r>
+        <w:rPr>
+          <w:rFonts w:ascii="Tahoma" w:hAnsi="Tahoma" w:cs="Tahoma"/>
+          <w:sz w:val="28"/>
+          <w:szCs w:val="28"/>
+        </w:rPr>
+        <w:t>. 1086356</w:t>
       </w:r>
     </w:p>
     <w:p>
@@ -191,7 +276,7 @@
                     <pic:cNvPicPr/>
                   </pic:nvPicPr>
                   <pic:blipFill>
-                    <a:blip r:embed="rId7" cstate="print">
+                    <a:blip r:embed="rId8" cstate="print">
                       <a:extLst>
                         <a:ext uri="{28A0092B-C50C-407E-A947-70E740481C1C}">
                           <a14:useLocalDpi xmlns:a14="http://schemas.microsoft.com/office/drawing/2010/main" val="0"/>
@@ -277,7 +362,43 @@
           <w:sz w:val="26"/>
           <w:szCs w:val="26"/>
         </w:rPr>
-        <w:t xml:space="preserve">Il seguente documento ha lo scopo di definire quali sono i requisiti del progetto UNIBite. All’interno di questo saranno definiti i modi in cui i requisiti sono elicitati, definendo quali siano strettamente necessari da implementare in base alla loro priorità, grazie all’utilizzo della tecnica del MoSCoW. </w:t>
+        <w:t xml:space="preserve">Il seguente documento ha lo scopo di definire quali sono i requisiti del progetto </w:t>
+      </w:r>
+      <w:proofErr w:type="spellStart"/>
+      <w:r>
+        <w:rPr>
+          <w:rFonts w:ascii="Tahoma" w:hAnsi="Tahoma" w:cs="Tahoma"/>
+          <w:sz w:val="26"/>
+          <w:szCs w:val="26"/>
+        </w:rPr>
+        <w:t>UNIBite</w:t>
+      </w:r>
+      <w:proofErr w:type="spellEnd"/>
+      <w:r>
+        <w:rPr>
+          <w:rFonts w:ascii="Tahoma" w:hAnsi="Tahoma" w:cs="Tahoma"/>
+          <w:sz w:val="26"/>
+          <w:szCs w:val="26"/>
+        </w:rPr>
+        <w:t xml:space="preserve">. All’interno di questo saranno definiti i modi in cui i requisiti sono elicitati, definendo quali siano strettamente necessari da implementare in base alla loro priorità, grazie all’utilizzo della tecnica del </w:t>
+      </w:r>
+      <w:proofErr w:type="spellStart"/>
+      <w:r>
+        <w:rPr>
+          <w:rFonts w:ascii="Tahoma" w:hAnsi="Tahoma" w:cs="Tahoma"/>
+          <w:sz w:val="26"/>
+          <w:szCs w:val="26"/>
+        </w:rPr>
+        <w:t>MoSCoW</w:t>
+      </w:r>
+      <w:proofErr w:type="spellEnd"/>
+      <w:r>
+        <w:rPr>
+          <w:rFonts w:ascii="Tahoma" w:hAnsi="Tahoma" w:cs="Tahoma"/>
+          <w:sz w:val="26"/>
+          <w:szCs w:val="26"/>
+        </w:rPr>
+        <w:t xml:space="preserve">. </w:t>
       </w:r>
       <w:r>
         <w:rPr>
@@ -619,7 +740,26 @@
           <w:szCs w:val="30"/>
         </w:rPr>
         <w:tab/>
-        <w:t xml:space="preserve">Requirement engineering </w:t>
+      </w:r>
+      <w:proofErr w:type="spellStart"/>
+      <w:r>
+        <w:rPr>
+          <w:rFonts w:ascii="Tahoma" w:hAnsi="Tahoma" w:cs="Tahoma"/>
+          <w:b/>
+          <w:sz w:val="30"/>
+          <w:szCs w:val="30"/>
+        </w:rPr>
+        <w:t>Requirement</w:t>
+      </w:r>
+      <w:proofErr w:type="spellEnd"/>
+      <w:r>
+        <w:rPr>
+          <w:rFonts w:ascii="Tahoma" w:hAnsi="Tahoma" w:cs="Tahoma"/>
+          <w:b/>
+          <w:sz w:val="30"/>
+          <w:szCs w:val="30"/>
+        </w:rPr>
+        <w:t xml:space="preserve"> engineering </w:t>
       </w:r>
     </w:p>
     <w:p>
@@ -648,7 +788,26 @@
           <w:szCs w:val="26"/>
         </w:rPr>
         <w:tab/>
-        <w:t>Elicitazione dei requisiti</w:t>
+      </w:r>
+      <w:proofErr w:type="spellStart"/>
+      <w:r>
+        <w:rPr>
+          <w:rFonts w:ascii="Tahoma" w:hAnsi="Tahoma" w:cs="Tahoma"/>
+          <w:b/>
+          <w:sz w:val="26"/>
+          <w:szCs w:val="26"/>
+        </w:rPr>
+        <w:t>Elicitazione</w:t>
+      </w:r>
+      <w:proofErr w:type="spellEnd"/>
+      <w:r>
+        <w:rPr>
+          <w:rFonts w:ascii="Tahoma" w:hAnsi="Tahoma" w:cs="Tahoma"/>
+          <w:b/>
+          <w:sz w:val="26"/>
+          <w:szCs w:val="26"/>
+        </w:rPr>
+        <w:t xml:space="preserve"> dei requisiti</w:t>
       </w:r>
     </w:p>
     <w:p>
@@ -2107,8 +2266,18 @@
           <w:szCs w:val="26"/>
         </w:rPr>
         <w:tab/>
+      </w:r>
+      <w:proofErr w:type="spellStart"/>
+      <w:r>
+        <w:rPr>
+          <w:rFonts w:ascii="Tahoma" w:hAnsi="Tahoma" w:cs="Tahoma"/>
+          <w:b/>
+          <w:sz w:val="26"/>
+          <w:szCs w:val="26"/>
+        </w:rPr>
         <w:t>MoSCoW</w:t>
       </w:r>
+      <w:proofErr w:type="spellEnd"/>
     </w:p>
     <w:p>
       <w:pPr>
@@ -2415,8 +2584,19 @@
                 <w:sz w:val="26"/>
                 <w:szCs w:val="26"/>
               </w:rPr>
-              <w:t>3.a, 3.d</w:t>
+              <w:t xml:space="preserve">3.a, </w:t>
             </w:r>
+            <w:proofErr w:type="gramStart"/>
+            <w:r>
+              <w:rPr>
+                <w:rFonts w:ascii="Tahoma" w:hAnsi="Tahoma" w:cs="Tahoma"/>
+                <w:bCs/>
+                <w:sz w:val="26"/>
+                <w:szCs w:val="26"/>
+              </w:rPr>
+              <w:t>3.d</w:t>
+            </w:r>
+            <w:proofErr w:type="gramEnd"/>
           </w:p>
         </w:tc>
         <w:tc>
@@ -2440,8 +2620,19 @@
                 <w:sz w:val="26"/>
                 <w:szCs w:val="26"/>
               </w:rPr>
-              <w:t>3.b, 3.e</w:t>
+              <w:t xml:space="preserve">3.b, </w:t>
             </w:r>
+            <w:proofErr w:type="gramStart"/>
+            <w:r>
+              <w:rPr>
+                <w:rFonts w:ascii="Tahoma" w:hAnsi="Tahoma" w:cs="Tahoma"/>
+                <w:bCs/>
+                <w:sz w:val="26"/>
+                <w:szCs w:val="26"/>
+              </w:rPr>
+              <w:t>3.e</w:t>
+            </w:r>
+            <w:proofErr w:type="gramEnd"/>
           </w:p>
         </w:tc>
         <w:tc>
@@ -2517,8 +2708,19 @@
                 <w:sz w:val="26"/>
                 <w:szCs w:val="26"/>
               </w:rPr>
-              <w:t>4.a, 4.b</w:t>
+              <w:t xml:space="preserve">4.a, </w:t>
             </w:r>
+            <w:proofErr w:type="gramStart"/>
+            <w:r>
+              <w:rPr>
+                <w:rFonts w:ascii="Tahoma" w:hAnsi="Tahoma" w:cs="Tahoma"/>
+                <w:bCs/>
+                <w:sz w:val="26"/>
+                <w:szCs w:val="26"/>
+              </w:rPr>
+              <w:t>4.b</w:t>
+            </w:r>
+            <w:proofErr w:type="gramEnd"/>
           </w:p>
         </w:tc>
         <w:tc>
@@ -2626,8 +2828,19 @@
                 <w:sz w:val="26"/>
                 <w:szCs w:val="26"/>
               </w:rPr>
-              <w:t>5.a, 5.b</w:t>
+              <w:t xml:space="preserve">5.a, </w:t>
             </w:r>
+            <w:proofErr w:type="gramStart"/>
+            <w:r>
+              <w:rPr>
+                <w:rFonts w:ascii="Tahoma" w:hAnsi="Tahoma" w:cs="Tahoma"/>
+                <w:bCs/>
+                <w:sz w:val="26"/>
+                <w:szCs w:val="26"/>
+              </w:rPr>
+              <w:t>5.b</w:t>
+            </w:r>
+            <w:proofErr w:type="gramEnd"/>
           </w:p>
         </w:tc>
         <w:tc>
@@ -2710,8 +2923,19 @@
                 <w:sz w:val="26"/>
                 <w:szCs w:val="26"/>
               </w:rPr>
-              <w:t>6.b, 6.c, 6.e, 6.g</w:t>
+              <w:t xml:space="preserve">6.b, 6.c, 6.e, </w:t>
             </w:r>
+            <w:proofErr w:type="gramStart"/>
+            <w:r>
+              <w:rPr>
+                <w:rFonts w:ascii="Tahoma" w:hAnsi="Tahoma" w:cs="Tahoma"/>
+                <w:bCs/>
+                <w:sz w:val="26"/>
+                <w:szCs w:val="26"/>
+              </w:rPr>
+              <w:t>6.g</w:t>
+            </w:r>
+            <w:proofErr w:type="gramEnd"/>
           </w:p>
         </w:tc>
         <w:tc>
@@ -2905,8 +3129,56 @@
           <w:szCs w:val="30"/>
         </w:rPr>
         <w:tab/>
-        <w:t>Use Case Diagram</w:t>
-      </w:r>
+      </w:r>
+      <w:r>
+        <w:rPr>
+          <w:rFonts w:ascii="Tahoma" w:hAnsi="Tahoma" w:cs="Tahoma"/>
+          <w:b/>
+          <w:sz w:val="30"/>
+          <w:szCs w:val="30"/>
+        </w:rPr>
+        <w:t>UML</w:t>
+      </w:r>
+    </w:p>
+    <w:p>
+      <w:pPr>
+        <w:rPr>
+          <w:rFonts w:ascii="Tahoma" w:hAnsi="Tahoma" w:cs="Tahoma"/>
+          <w:b/>
+          <w:sz w:val="26"/>
+          <w:szCs w:val="26"/>
+        </w:rPr>
+      </w:pPr>
+      <w:r>
+        <w:rPr>
+          <w:rFonts w:ascii="Tahoma" w:hAnsi="Tahoma" w:cs="Tahoma"/>
+          <w:b/>
+          <w:sz w:val="26"/>
+          <w:szCs w:val="26"/>
+        </w:rPr>
+        <w:t>4.1</w:t>
+      </w:r>
+      <w:r>
+        <w:rPr>
+          <w:rFonts w:ascii="Tahoma" w:hAnsi="Tahoma" w:cs="Tahoma"/>
+          <w:b/>
+          <w:sz w:val="26"/>
+          <w:szCs w:val="26"/>
+        </w:rPr>
+        <w:tab/>
+        <w:t xml:space="preserve">Use Case </w:t>
+      </w:r>
+      <w:proofErr w:type="spellStart"/>
+      <w:r>
+        <w:rPr>
+          <w:rFonts w:ascii="Tahoma" w:hAnsi="Tahoma" w:cs="Tahoma"/>
+          <w:b/>
+          <w:sz w:val="26"/>
+          <w:szCs w:val="26"/>
+        </w:rPr>
+        <w:t>Diagram</w:t>
+      </w:r>
+      <w:proofErr w:type="spellEnd"/>
     </w:p>
     <w:p>
       <w:pPr>
@@ -2925,11 +3197,10 @@
           <w:sz w:val="28"/>
           <w:szCs w:val="28"/>
         </w:rPr>
-        <w:lastRenderedPageBreak/>
         <w:drawing>
-          <wp:inline distT="0" distB="0" distL="0" distR="0" wp14:anchorId="6C9FFDB2" wp14:editId="47DA6088">
-            <wp:extent cx="6115050" cy="4181475"/>
-            <wp:effectExtent l="0" t="0" r="0" b="9525"/>
+          <wp:inline distT="0" distB="0" distL="0" distR="0" wp14:anchorId="6C9FFDB2" wp14:editId="3A16A87F">
+            <wp:extent cx="5328034" cy="3643313"/>
+            <wp:effectExtent l="0" t="0" r="6350" b="0"/>
             <wp:docPr id="871179084" name="Immagine 3"/>
             <wp:cNvGraphicFramePr>
               <a:graphicFrameLocks xmlns:a="http://schemas.openxmlformats.org/drawingml/2006/main" noChangeAspect="1"/>
@@ -2944,7 +3215,7 @@
                     </pic:cNvPicPr>
                   </pic:nvPicPr>
                   <pic:blipFill>
-                    <a:blip r:embed="rId8" cstate="print">
+                    <a:blip r:embed="rId9" cstate="print">
                       <a:extLst>
                         <a:ext uri="{28A0092B-C50C-407E-A947-70E740481C1C}">
                           <a14:useLocalDpi xmlns:a14="http://schemas.microsoft.com/office/drawing/2010/main" val="0"/>
@@ -2959,7 +3230,7 @@
                   <pic:spPr bwMode="auto">
                     <a:xfrm>
                       <a:off x="0" y="0"/>
-                      <a:ext cx="6115050" cy="4181475"/>
+                      <a:ext cx="5368264" cy="3670822"/>
                     </a:xfrm>
                     <a:prstGeom prst="rect">
                       <a:avLst/>
@@ -2976,9 +3247,761 @@
         </w:drawing>
       </w:r>
     </w:p>
+    <w:p>
+      <w:pPr>
+        <w:rPr>
+          <w:rFonts w:ascii="Tahoma" w:hAnsi="Tahoma" w:cs="Tahoma"/>
+          <w:b/>
+          <w:sz w:val="28"/>
+          <w:szCs w:val="28"/>
+        </w:rPr>
+      </w:pPr>
+      <w:r>
+        <w:rPr>
+          <w:rFonts w:ascii="Tahoma" w:hAnsi="Tahoma" w:cs="Tahoma"/>
+          <w:b/>
+          <w:sz w:val="28"/>
+          <w:szCs w:val="28"/>
+        </w:rPr>
+        <w:br w:type="page"/>
+      </w:r>
+      <w:r>
+        <w:rPr>
+          <w:rFonts w:ascii="Tahoma" w:hAnsi="Tahoma" w:cs="Tahoma"/>
+          <w:b/>
+          <w:sz w:val="28"/>
+          <w:szCs w:val="28"/>
+        </w:rPr>
+        <w:lastRenderedPageBreak/>
+        <w:t>4.2</w:t>
+      </w:r>
+      <w:r>
+        <w:rPr>
+          <w:rFonts w:ascii="Tahoma" w:hAnsi="Tahoma" w:cs="Tahoma"/>
+          <w:b/>
+          <w:sz w:val="28"/>
+          <w:szCs w:val="28"/>
+        </w:rPr>
+        <w:tab/>
+        <w:t xml:space="preserve">Class </w:t>
+      </w:r>
+      <w:proofErr w:type="spellStart"/>
+      <w:r>
+        <w:rPr>
+          <w:rFonts w:ascii="Tahoma" w:hAnsi="Tahoma" w:cs="Tahoma"/>
+          <w:b/>
+          <w:sz w:val="28"/>
+          <w:szCs w:val="28"/>
+        </w:rPr>
+        <w:t>Diagram</w:t>
+      </w:r>
+      <w:proofErr w:type="spellEnd"/>
+    </w:p>
+    <w:p>
+      <w:pPr>
+        <w:rPr>
+          <w:rFonts w:ascii="Tahoma" w:hAnsi="Tahoma" w:cs="Tahoma"/>
+          <w:b/>
+          <w:sz w:val="28"/>
+          <w:szCs w:val="28"/>
+        </w:rPr>
+      </w:pPr>
+      <w:r>
+        <w:rPr>
+          <w:rFonts w:ascii="Tahoma" w:hAnsi="Tahoma" w:cs="Tahoma"/>
+          <w:b/>
+          <w:noProof/>
+          <w:sz w:val="28"/>
+          <w:szCs w:val="28"/>
+        </w:rPr>
+        <w:drawing>
+          <wp:inline distT="0" distB="0" distL="0" distR="0" wp14:anchorId="04FEB3BF" wp14:editId="58E0908F">
+            <wp:extent cx="6315075" cy="4819917"/>
+            <wp:effectExtent l="0" t="0" r="0" b="0"/>
+            <wp:docPr id="1823397242" name="Immagine 1"/>
+            <wp:cNvGraphicFramePr>
+              <a:graphicFrameLocks xmlns:a="http://schemas.openxmlformats.org/drawingml/2006/main" noChangeAspect="1"/>
+            </wp:cNvGraphicFramePr>
+            <a:graphic xmlns:a="http://schemas.openxmlformats.org/drawingml/2006/main">
+              <a:graphicData uri="http://schemas.openxmlformats.org/drawingml/2006/picture">
+                <pic:pic xmlns:pic="http://schemas.openxmlformats.org/drawingml/2006/picture">
+                  <pic:nvPicPr>
+                    <pic:cNvPr id="0" name="Picture 1"/>
+                    <pic:cNvPicPr>
+                      <a:picLocks noChangeAspect="1" noChangeArrowheads="1"/>
+                    </pic:cNvPicPr>
+                  </pic:nvPicPr>
+                  <pic:blipFill>
+                    <a:blip r:embed="rId10" cstate="print">
+                      <a:extLst>
+                        <a:ext uri="{28A0092B-C50C-407E-A947-70E740481C1C}">
+                          <a14:useLocalDpi xmlns:a14="http://schemas.microsoft.com/office/drawing/2010/main" val="0"/>
+                        </a:ext>
+                      </a:extLst>
+                    </a:blip>
+                    <a:srcRect/>
+                    <a:stretch>
+                      <a:fillRect/>
+                    </a:stretch>
+                  </pic:blipFill>
+                  <pic:spPr bwMode="auto">
+                    <a:xfrm>
+                      <a:off x="0" y="0"/>
+                      <a:ext cx="6344201" cy="4842147"/>
+                    </a:xfrm>
+                    <a:prstGeom prst="rect">
+                      <a:avLst/>
+                    </a:prstGeom>
+                    <a:noFill/>
+                    <a:ln>
+                      <a:noFill/>
+                    </a:ln>
+                  </pic:spPr>
+                </pic:pic>
+              </a:graphicData>
+            </a:graphic>
+          </wp:inline>
+        </w:drawing>
+      </w:r>
+    </w:p>
+    <w:p>
+      <w:pPr>
+        <w:rPr>
+          <w:rFonts w:ascii="Tahoma" w:hAnsi="Tahoma" w:cs="Tahoma"/>
+          <w:b/>
+          <w:sz w:val="28"/>
+          <w:szCs w:val="28"/>
+        </w:rPr>
+      </w:pPr>
+      <w:r>
+        <w:rPr>
+          <w:rFonts w:ascii="Tahoma" w:hAnsi="Tahoma" w:cs="Tahoma"/>
+          <w:b/>
+          <w:sz w:val="28"/>
+          <w:szCs w:val="28"/>
+        </w:rPr>
+        <w:t>4.3</w:t>
+      </w:r>
+      <w:r>
+        <w:rPr>
+          <w:rFonts w:ascii="Tahoma" w:hAnsi="Tahoma" w:cs="Tahoma"/>
+          <w:b/>
+          <w:sz w:val="28"/>
+          <w:szCs w:val="28"/>
+        </w:rPr>
+        <w:tab/>
+        <w:t xml:space="preserve">State Machine </w:t>
+      </w:r>
+      <w:proofErr w:type="spellStart"/>
+      <w:r>
+        <w:rPr>
+          <w:rFonts w:ascii="Tahoma" w:hAnsi="Tahoma" w:cs="Tahoma"/>
+          <w:b/>
+          <w:sz w:val="28"/>
+          <w:szCs w:val="28"/>
+        </w:rPr>
+        <w:t>Diagram</w:t>
+      </w:r>
+      <w:proofErr w:type="spellEnd"/>
+    </w:p>
+    <w:p>
+      <w:pPr>
+        <w:rPr>
+          <w:rFonts w:ascii="Tahoma" w:hAnsi="Tahoma" w:cs="Tahoma"/>
+          <w:b/>
+          <w:noProof/>
+          <w:sz w:val="28"/>
+          <w:szCs w:val="28"/>
+        </w:rPr>
+      </w:pPr>
+      <w:r>
+        <w:rPr>
+          <w:rFonts w:ascii="Tahoma" w:hAnsi="Tahoma" w:cs="Tahoma"/>
+          <w:b/>
+          <w:noProof/>
+          <w:sz w:val="28"/>
+          <w:szCs w:val="28"/>
+        </w:rPr>
+        <w:drawing>
+          <wp:inline distT="0" distB="0" distL="0" distR="0" wp14:anchorId="56375F23" wp14:editId="25EEEFF8">
+            <wp:extent cx="6300787" cy="3347720"/>
+            <wp:effectExtent l="0" t="0" r="5080" b="5080"/>
+            <wp:docPr id="419870041" name="Immagine 3"/>
+            <wp:cNvGraphicFramePr>
+              <a:graphicFrameLocks xmlns:a="http://schemas.openxmlformats.org/drawingml/2006/main" noChangeAspect="1"/>
+            </wp:cNvGraphicFramePr>
+            <a:graphic xmlns:a="http://schemas.openxmlformats.org/drawingml/2006/main">
+              <a:graphicData uri="http://schemas.openxmlformats.org/drawingml/2006/picture">
+                <pic:pic xmlns:pic="http://schemas.openxmlformats.org/drawingml/2006/picture">
+                  <pic:nvPicPr>
+                    <pic:cNvPr id="0" name="Picture 3"/>
+                    <pic:cNvPicPr>
+                      <a:picLocks noChangeAspect="1" noChangeArrowheads="1"/>
+                    </pic:cNvPicPr>
+                  </pic:nvPicPr>
+                  <pic:blipFill rotWithShape="1">
+                    <a:blip r:embed="rId11" cstate="print">
+                      <a:extLst>
+                        <a:ext uri="{28A0092B-C50C-407E-A947-70E740481C1C}">
+                          <a14:useLocalDpi xmlns:a14="http://schemas.microsoft.com/office/drawing/2010/main" val="0"/>
+                        </a:ext>
+                      </a:extLst>
+                    </a:blip>
+                    <a:srcRect l="3301" t="14266" r="4337" b="11429"/>
+                    <a:stretch/>
+                  </pic:blipFill>
+                  <pic:spPr bwMode="auto">
+                    <a:xfrm>
+                      <a:off x="0" y="0"/>
+                      <a:ext cx="6372681" cy="3385918"/>
+                    </a:xfrm>
+                    <a:prstGeom prst="rect">
+                      <a:avLst/>
+                    </a:prstGeom>
+                    <a:noFill/>
+                    <a:ln>
+                      <a:noFill/>
+                    </a:ln>
+                    <a:extLst>
+                      <a:ext uri="{53640926-AAD7-44D8-BBD7-CCE9431645EC}">
+                        <a14:shadowObscured xmlns:a14="http://schemas.microsoft.com/office/drawing/2010/main"/>
+                      </a:ext>
+                    </a:extLst>
+                  </pic:spPr>
+                </pic:pic>
+              </a:graphicData>
+            </a:graphic>
+          </wp:inline>
+        </w:drawing>
+      </w:r>
+    </w:p>
+    <w:p>
+      <w:pPr>
+        <w:rPr>
+          <w:rFonts w:ascii="Tahoma" w:hAnsi="Tahoma" w:cs="Tahoma"/>
+          <w:b/>
+          <w:sz w:val="28"/>
+          <w:szCs w:val="28"/>
+        </w:rPr>
+      </w:pPr>
+    </w:p>
+    <w:p>
+      <w:pPr>
+        <w:rPr>
+          <w:rFonts w:ascii="Tahoma" w:hAnsi="Tahoma" w:cs="Tahoma"/>
+          <w:b/>
+          <w:sz w:val="28"/>
+          <w:szCs w:val="28"/>
+        </w:rPr>
+      </w:pPr>
+      <w:r>
+        <w:rPr>
+          <w:rFonts w:ascii="Tahoma" w:hAnsi="Tahoma" w:cs="Tahoma"/>
+          <w:b/>
+          <w:sz w:val="28"/>
+          <w:szCs w:val="28"/>
+        </w:rPr>
+        <w:t>4.4</w:t>
+      </w:r>
+      <w:r>
+        <w:rPr>
+          <w:rFonts w:ascii="Tahoma" w:hAnsi="Tahoma" w:cs="Tahoma"/>
+          <w:b/>
+          <w:sz w:val="28"/>
+          <w:szCs w:val="28"/>
+        </w:rPr>
+        <w:tab/>
+      </w:r>
+      <w:proofErr w:type="spellStart"/>
+      <w:r>
+        <w:rPr>
+          <w:rFonts w:ascii="Tahoma" w:hAnsi="Tahoma" w:cs="Tahoma"/>
+          <w:b/>
+          <w:sz w:val="28"/>
+          <w:szCs w:val="28"/>
+        </w:rPr>
+        <w:t>Sequence</w:t>
+      </w:r>
+      <w:proofErr w:type="spellEnd"/>
+      <w:r>
+        <w:rPr>
+          <w:rFonts w:ascii="Tahoma" w:hAnsi="Tahoma" w:cs="Tahoma"/>
+          <w:b/>
+          <w:sz w:val="28"/>
+          <w:szCs w:val="28"/>
+        </w:rPr>
+        <w:t xml:space="preserve"> </w:t>
+      </w:r>
+      <w:proofErr w:type="spellStart"/>
+      <w:r>
+        <w:rPr>
+          <w:rFonts w:ascii="Tahoma" w:hAnsi="Tahoma" w:cs="Tahoma"/>
+          <w:b/>
+          <w:sz w:val="28"/>
+          <w:szCs w:val="28"/>
+        </w:rPr>
+        <w:t>Diagram</w:t>
+      </w:r>
+      <w:proofErr w:type="spellEnd"/>
+    </w:p>
+    <w:p>
+      <w:pPr>
+        <w:rPr>
+          <w:rFonts w:ascii="Tahoma" w:hAnsi="Tahoma" w:cs="Tahoma"/>
+          <w:b/>
+          <w:sz w:val="28"/>
+          <w:szCs w:val="28"/>
+        </w:rPr>
+      </w:pPr>
+      <w:r>
+        <w:rPr>
+          <w:rFonts w:ascii="Tahoma" w:hAnsi="Tahoma" w:cs="Tahoma"/>
+          <w:b/>
+          <w:sz w:val="28"/>
+          <w:szCs w:val="28"/>
+        </w:rPr>
+        <w:t>4.4.1 Login</w:t>
+      </w:r>
+    </w:p>
+    <w:p>
+      <w:pPr>
+        <w:rPr>
+          <w:rFonts w:ascii="Tahoma" w:hAnsi="Tahoma" w:cs="Tahoma"/>
+          <w:b/>
+          <w:noProof/>
+          <w:sz w:val="28"/>
+          <w:szCs w:val="28"/>
+        </w:rPr>
+      </w:pPr>
+      <w:r>
+        <w:rPr>
+          <w:rFonts w:ascii="Tahoma" w:hAnsi="Tahoma" w:cs="Tahoma"/>
+          <w:b/>
+          <w:noProof/>
+          <w:sz w:val="28"/>
+          <w:szCs w:val="28"/>
+        </w:rPr>
+        <w:drawing>
+          <wp:inline distT="0" distB="0" distL="0" distR="0" wp14:anchorId="78DCE368" wp14:editId="448C03B6">
+            <wp:extent cx="4545843" cy="4014787"/>
+            <wp:effectExtent l="0" t="0" r="7620" b="5080"/>
+            <wp:docPr id="2009675772" name="Immagine 4"/>
+            <wp:cNvGraphicFramePr>
+              <a:graphicFrameLocks xmlns:a="http://schemas.openxmlformats.org/drawingml/2006/main" noChangeAspect="1"/>
+            </wp:cNvGraphicFramePr>
+            <a:graphic xmlns:a="http://schemas.openxmlformats.org/drawingml/2006/main">
+              <a:graphicData uri="http://schemas.openxmlformats.org/drawingml/2006/picture">
+                <pic:pic xmlns:pic="http://schemas.openxmlformats.org/drawingml/2006/picture">
+                  <pic:nvPicPr>
+                    <pic:cNvPr id="0" name="Picture 4"/>
+                    <pic:cNvPicPr>
+                      <a:picLocks noChangeAspect="1" noChangeArrowheads="1"/>
+                    </pic:cNvPicPr>
+                  </pic:nvPicPr>
+                  <pic:blipFill rotWithShape="1">
+                    <a:blip r:embed="rId12" cstate="print">
+                      <a:extLst>
+                        <a:ext uri="{28A0092B-C50C-407E-A947-70E740481C1C}">
+                          <a14:useLocalDpi xmlns:a14="http://schemas.microsoft.com/office/drawing/2010/main" val="0"/>
+                        </a:ext>
+                      </a:extLst>
+                    </a:blip>
+                    <a:srcRect b="24049"/>
+                    <a:stretch/>
+                  </pic:blipFill>
+                  <pic:spPr bwMode="auto">
+                    <a:xfrm>
+                      <a:off x="0" y="0"/>
+                      <a:ext cx="4558200" cy="4025701"/>
+                    </a:xfrm>
+                    <a:prstGeom prst="rect">
+                      <a:avLst/>
+                    </a:prstGeom>
+                    <a:noFill/>
+                    <a:ln>
+                      <a:noFill/>
+                    </a:ln>
+                    <a:extLst>
+                      <a:ext uri="{53640926-AAD7-44D8-BBD7-CCE9431645EC}">
+                        <a14:shadowObscured xmlns:a14="http://schemas.microsoft.com/office/drawing/2010/main"/>
+                      </a:ext>
+                    </a:extLst>
+                  </pic:spPr>
+                </pic:pic>
+              </a:graphicData>
+            </a:graphic>
+          </wp:inline>
+        </w:drawing>
+      </w:r>
+    </w:p>
+    <w:p>
+      <w:pPr>
+        <w:rPr>
+          <w:rFonts w:ascii="Tahoma" w:hAnsi="Tahoma" w:cs="Tahoma"/>
+          <w:b/>
+          <w:sz w:val="28"/>
+          <w:szCs w:val="28"/>
+          <w:u w:val="single"/>
+        </w:rPr>
+      </w:pPr>
+      <w:r>
+        <w:rPr>
+          <w:rFonts w:ascii="Tahoma" w:hAnsi="Tahoma" w:cs="Tahoma"/>
+          <w:b/>
+          <w:sz w:val="28"/>
+          <w:szCs w:val="28"/>
+        </w:rPr>
+        <w:t>4.4.2 Pagamento</w:t>
+      </w:r>
+    </w:p>
+    <w:p>
+      <w:pPr>
+        <w:rPr>
+          <w:rFonts w:ascii="Tahoma" w:hAnsi="Tahoma" w:cs="Tahoma"/>
+          <w:b/>
+          <w:sz w:val="28"/>
+          <w:szCs w:val="28"/>
+        </w:rPr>
+      </w:pPr>
+    </w:p>
+    <w:p>
+      <w:pPr>
+        <w:rPr>
+          <w:rFonts w:ascii="Tahoma" w:hAnsi="Tahoma" w:cs="Tahoma"/>
+          <w:b/>
+          <w:sz w:val="28"/>
+          <w:szCs w:val="28"/>
+        </w:rPr>
+      </w:pPr>
+    </w:p>
+    <w:p>
+      <w:pPr>
+        <w:rPr>
+          <w:rFonts w:ascii="Tahoma" w:hAnsi="Tahoma" w:cs="Tahoma"/>
+          <w:b/>
+          <w:sz w:val="28"/>
+          <w:szCs w:val="28"/>
+        </w:rPr>
+      </w:pPr>
+    </w:p>
+    <w:p>
+      <w:pPr>
+        <w:rPr>
+          <w:rFonts w:ascii="Tahoma" w:hAnsi="Tahoma" w:cs="Tahoma"/>
+          <w:b/>
+          <w:sz w:val="28"/>
+          <w:szCs w:val="28"/>
+        </w:rPr>
+      </w:pPr>
+    </w:p>
+    <w:p>
+      <w:pPr>
+        <w:rPr>
+          <w:rFonts w:ascii="Tahoma" w:hAnsi="Tahoma" w:cs="Tahoma"/>
+          <w:b/>
+          <w:sz w:val="28"/>
+          <w:szCs w:val="28"/>
+        </w:rPr>
+      </w:pPr>
+    </w:p>
+    <w:p>
+      <w:pPr>
+        <w:rPr>
+          <w:rFonts w:ascii="Tahoma" w:hAnsi="Tahoma" w:cs="Tahoma"/>
+          <w:b/>
+          <w:sz w:val="28"/>
+          <w:szCs w:val="28"/>
+        </w:rPr>
+      </w:pPr>
+    </w:p>
+    <w:p>
+      <w:pPr>
+        <w:rPr>
+          <w:rFonts w:ascii="Tahoma" w:hAnsi="Tahoma" w:cs="Tahoma"/>
+          <w:b/>
+          <w:sz w:val="28"/>
+          <w:szCs w:val="28"/>
+        </w:rPr>
+      </w:pPr>
+    </w:p>
+    <w:p>
+      <w:pPr>
+        <w:rPr>
+          <w:rFonts w:ascii="Tahoma" w:hAnsi="Tahoma" w:cs="Tahoma"/>
+          <w:b/>
+          <w:sz w:val="28"/>
+          <w:szCs w:val="28"/>
+        </w:rPr>
+      </w:pPr>
+    </w:p>
+    <w:p>
+      <w:pPr>
+        <w:rPr>
+          <w:rFonts w:ascii="Tahoma" w:hAnsi="Tahoma" w:cs="Tahoma"/>
+          <w:b/>
+          <w:sz w:val="28"/>
+          <w:szCs w:val="28"/>
+        </w:rPr>
+      </w:pPr>
+    </w:p>
+    <w:p>
+      <w:pPr>
+        <w:rPr>
+          <w:rFonts w:ascii="Tahoma" w:hAnsi="Tahoma" w:cs="Tahoma"/>
+          <w:b/>
+          <w:sz w:val="28"/>
+          <w:szCs w:val="28"/>
+        </w:rPr>
+      </w:pPr>
+    </w:p>
+    <w:p>
+      <w:pPr>
+        <w:rPr>
+          <w:rFonts w:ascii="Tahoma" w:hAnsi="Tahoma" w:cs="Tahoma"/>
+          <w:b/>
+          <w:sz w:val="28"/>
+          <w:szCs w:val="28"/>
+        </w:rPr>
+      </w:pPr>
+      <w:r>
+        <w:rPr>
+          <w:rFonts w:ascii="Tahoma" w:hAnsi="Tahoma" w:cs="Tahoma"/>
+          <w:b/>
+          <w:sz w:val="28"/>
+          <w:szCs w:val="28"/>
+        </w:rPr>
+        <w:lastRenderedPageBreak/>
+        <w:t>4.4.</w:t>
+      </w:r>
+      <w:r>
+        <w:rPr>
+          <w:rFonts w:ascii="Tahoma" w:hAnsi="Tahoma" w:cs="Tahoma"/>
+          <w:b/>
+          <w:sz w:val="28"/>
+          <w:szCs w:val="28"/>
+        </w:rPr>
+        <w:t>3</w:t>
+      </w:r>
+      <w:r>
+        <w:rPr>
+          <w:rFonts w:ascii="Tahoma" w:hAnsi="Tahoma" w:cs="Tahoma"/>
+          <w:b/>
+          <w:sz w:val="28"/>
+          <w:szCs w:val="28"/>
+        </w:rPr>
+        <w:t xml:space="preserve"> Ordinazione</w:t>
+      </w:r>
+    </w:p>
+    <w:p>
+      <w:pPr>
+        <w:rPr>
+          <w:rFonts w:ascii="Tahoma" w:hAnsi="Tahoma" w:cs="Tahoma"/>
+          <w:b/>
+          <w:sz w:val="28"/>
+          <w:szCs w:val="28"/>
+        </w:rPr>
+      </w:pPr>
+      <w:r>
+        <w:rPr>
+          <w:rFonts w:ascii="Tahoma" w:hAnsi="Tahoma" w:cs="Tahoma"/>
+          <w:b/>
+          <w:noProof/>
+          <w:sz w:val="28"/>
+          <w:szCs w:val="28"/>
+        </w:rPr>
+        <w:drawing>
+          <wp:inline distT="0" distB="0" distL="0" distR="0" wp14:anchorId="49F343A2" wp14:editId="4863F9D1">
+            <wp:extent cx="5086350" cy="8581259"/>
+            <wp:effectExtent l="0" t="0" r="0" b="0"/>
+            <wp:docPr id="1421345836" name="Immagine 1"/>
+            <wp:cNvGraphicFramePr>
+              <a:graphicFrameLocks xmlns:a="http://schemas.openxmlformats.org/drawingml/2006/main" noChangeAspect="1"/>
+            </wp:cNvGraphicFramePr>
+            <a:graphic xmlns:a="http://schemas.openxmlformats.org/drawingml/2006/main">
+              <a:graphicData uri="http://schemas.openxmlformats.org/drawingml/2006/picture">
+                <pic:pic xmlns:pic="http://schemas.openxmlformats.org/drawingml/2006/picture">
+                  <pic:nvPicPr>
+                    <pic:cNvPr id="0" name="Picture 1"/>
+                    <pic:cNvPicPr>
+                      <a:picLocks noChangeAspect="1" noChangeArrowheads="1"/>
+                    </pic:cNvPicPr>
+                  </pic:nvPicPr>
+                  <pic:blipFill>
+                    <a:blip r:embed="rId13" cstate="print">
+                      <a:extLst>
+                        <a:ext uri="{28A0092B-C50C-407E-A947-70E740481C1C}">
+                          <a14:useLocalDpi xmlns:a14="http://schemas.microsoft.com/office/drawing/2010/main" val="0"/>
+                        </a:ext>
+                      </a:extLst>
+                    </a:blip>
+                    <a:srcRect/>
+                    <a:stretch>
+                      <a:fillRect/>
+                    </a:stretch>
+                  </pic:blipFill>
+                  <pic:spPr bwMode="auto">
+                    <a:xfrm>
+                      <a:off x="0" y="0"/>
+                      <a:ext cx="5119781" cy="8637660"/>
+                    </a:xfrm>
+                    <a:prstGeom prst="rect">
+                      <a:avLst/>
+                    </a:prstGeom>
+                    <a:noFill/>
+                    <a:ln>
+                      <a:noFill/>
+                    </a:ln>
+                  </pic:spPr>
+                </pic:pic>
+              </a:graphicData>
+            </a:graphic>
+          </wp:inline>
+        </w:drawing>
+      </w:r>
+    </w:p>
+    <w:p>
+      <w:pPr>
+        <w:rPr>
+          <w:rFonts w:ascii="Tahoma" w:hAnsi="Tahoma" w:cs="Tahoma"/>
+          <w:b/>
+          <w:sz w:val="28"/>
+          <w:szCs w:val="28"/>
+        </w:rPr>
+      </w:pPr>
+      <w:r>
+        <w:rPr>
+          <w:rFonts w:ascii="Tahoma" w:hAnsi="Tahoma" w:cs="Tahoma"/>
+          <w:b/>
+          <w:sz w:val="28"/>
+          <w:szCs w:val="28"/>
+        </w:rPr>
+        <w:lastRenderedPageBreak/>
+        <w:t>4.5</w:t>
+      </w:r>
+      <w:r>
+        <w:rPr>
+          <w:rFonts w:ascii="Tahoma" w:hAnsi="Tahoma" w:cs="Tahoma"/>
+          <w:b/>
+          <w:sz w:val="28"/>
+          <w:szCs w:val="28"/>
+        </w:rPr>
+        <w:tab/>
+      </w:r>
+      <w:proofErr w:type="spellStart"/>
+      <w:r>
+        <w:rPr>
+          <w:rFonts w:ascii="Tahoma" w:hAnsi="Tahoma" w:cs="Tahoma"/>
+          <w:b/>
+          <w:sz w:val="28"/>
+          <w:szCs w:val="28"/>
+        </w:rPr>
+        <w:t>Communication</w:t>
+      </w:r>
+      <w:proofErr w:type="spellEnd"/>
+      <w:r>
+        <w:rPr>
+          <w:rFonts w:ascii="Tahoma" w:hAnsi="Tahoma" w:cs="Tahoma"/>
+          <w:b/>
+          <w:sz w:val="28"/>
+          <w:szCs w:val="28"/>
+        </w:rPr>
+        <w:t xml:space="preserve"> </w:t>
+      </w:r>
+      <w:proofErr w:type="spellStart"/>
+      <w:r>
+        <w:rPr>
+          <w:rFonts w:ascii="Tahoma" w:hAnsi="Tahoma" w:cs="Tahoma"/>
+          <w:b/>
+          <w:sz w:val="28"/>
+          <w:szCs w:val="28"/>
+        </w:rPr>
+        <w:t>Diagram</w:t>
+      </w:r>
+      <w:proofErr w:type="spellEnd"/>
+    </w:p>
+    <w:p>
+      <w:pPr>
+        <w:rPr>
+          <w:rFonts w:ascii="Tahoma" w:hAnsi="Tahoma" w:cs="Tahoma"/>
+          <w:b/>
+          <w:sz w:val="28"/>
+          <w:szCs w:val="28"/>
+        </w:rPr>
+      </w:pPr>
+      <w:r>
+        <w:rPr>
+          <w:rFonts w:ascii="Tahoma" w:hAnsi="Tahoma" w:cs="Tahoma"/>
+          <w:b/>
+          <w:sz w:val="28"/>
+          <w:szCs w:val="28"/>
+        </w:rPr>
+        <w:t>4.6</w:t>
+      </w:r>
+      <w:r>
+        <w:rPr>
+          <w:rFonts w:ascii="Tahoma" w:hAnsi="Tahoma" w:cs="Tahoma"/>
+          <w:b/>
+          <w:sz w:val="28"/>
+          <w:szCs w:val="28"/>
+        </w:rPr>
+        <w:tab/>
+        <w:t xml:space="preserve">Activity </w:t>
+      </w:r>
+      <w:proofErr w:type="spellStart"/>
+      <w:r>
+        <w:rPr>
+          <w:rFonts w:ascii="Tahoma" w:hAnsi="Tahoma" w:cs="Tahoma"/>
+          <w:b/>
+          <w:sz w:val="28"/>
+          <w:szCs w:val="28"/>
+        </w:rPr>
+        <w:t>Diagram</w:t>
+      </w:r>
+      <w:proofErr w:type="spellEnd"/>
+    </w:p>
+    <w:p>
+      <w:pPr>
+        <w:rPr>
+          <w:rFonts w:ascii="Tahoma" w:hAnsi="Tahoma" w:cs="Tahoma"/>
+          <w:b/>
+          <w:sz w:val="28"/>
+          <w:szCs w:val="28"/>
+        </w:rPr>
+      </w:pPr>
+      <w:r>
+        <w:rPr>
+          <w:rFonts w:ascii="Tahoma" w:hAnsi="Tahoma" w:cs="Tahoma"/>
+          <w:b/>
+          <w:sz w:val="28"/>
+          <w:szCs w:val="28"/>
+        </w:rPr>
+        <w:t>4.7</w:t>
+      </w:r>
+      <w:r>
+        <w:rPr>
+          <w:rFonts w:ascii="Tahoma" w:hAnsi="Tahoma" w:cs="Tahoma"/>
+          <w:b/>
+          <w:sz w:val="28"/>
+          <w:szCs w:val="28"/>
+        </w:rPr>
+        <w:tab/>
+        <w:t xml:space="preserve">Component </w:t>
+      </w:r>
+      <w:proofErr w:type="spellStart"/>
+      <w:r>
+        <w:rPr>
+          <w:rFonts w:ascii="Tahoma" w:hAnsi="Tahoma" w:cs="Tahoma"/>
+          <w:b/>
+          <w:sz w:val="28"/>
+          <w:szCs w:val="28"/>
+        </w:rPr>
+        <w:t>Diagram</w:t>
+      </w:r>
+      <w:proofErr w:type="spellEnd"/>
+    </w:p>
     <w:sectPr>
-      <w:headerReference w:type="default" r:id="rId9"/>
-      <w:footerReference w:type="default" r:id="rId10"/>
+      <w:headerReference w:type="default" r:id="rId14"/>
+      <w:footerReference w:type="default" r:id="rId15"/>
       <w:pgSz w:w="11906" w:h="16838"/>
       <w:pgMar w:top="1417" w:right="1134" w:bottom="1134" w:left="1134" w:header="708" w:footer="708" w:gutter="0"/>
       <w:cols w:space="708"/>
@@ -3087,9 +4110,11 @@
       <w:pStyle w:val="Intestazione"/>
       <w:jc w:val="center"/>
     </w:pPr>
+    <w:proofErr w:type="spellStart"/>
     <w:r>
       <w:t>Documentation</w:t>
     </w:r>
+    <w:proofErr w:type="spellEnd"/>
   </w:p>
 </w:hdr>
 </file>
@@ -6248,4 +7273,16 @@
     </a:ext>
   </a:extLst>
 </a:theme>
+</file>
+
+<file path=customXml/item1.xml><?xml version="1.0" encoding="utf-8"?>
+<b:Sources xmlns:b="http://schemas.openxmlformats.org/officeDocument/2006/bibliography" xmlns="http://schemas.openxmlformats.org/officeDocument/2006/bibliography" SelectedStyle="\APASixthEditionOfficeOnline.xsl" StyleName="APA" Version="6"/>
+</file>
+
+<file path=customXml/itemProps1.xml><?xml version="1.0" encoding="utf-8"?>
+<ds:datastoreItem xmlns:ds="http://schemas.openxmlformats.org/officeDocument/2006/customXml" ds:itemID="{47A7446B-7088-4A4D-A0C1-97978E8F49CF}">
+  <ds:schemaRefs>
+    <ds:schemaRef ds:uri="http://schemas.openxmlformats.org/officeDocument/2006/bibliography"/>
+  </ds:schemaRefs>
+</ds:datastoreItem>
 </file>
</xml_diff>

<commit_message>
modifiche e creazione db
Co-Authored-By: MarcoValceschini <127782153+MarcoValceschini@users.noreply.github.com>
Co-Authored-By: raissabeccarelli <126601098+raissabeccarelli@users.noreply.github.com>
</commit_message>
<xml_diff>
--- a/documents/Requisiti.docx
+++ b/documents/Requisiti.docx
@@ -57,7 +57,6 @@
           <w:szCs w:val="34"/>
         </w:rPr>
       </w:pPr>
-      <w:proofErr w:type="spellStart"/>
       <w:r>
         <w:rPr>
           <w:rFonts w:ascii="Tahoma" w:hAnsi="Tahoma" w:cs="Tahoma"/>
@@ -68,9 +67,8 @@
           <w:sz w:val="34"/>
           <w:szCs w:val="34"/>
         </w:rPr>
-        <w:t>UNIBite</w:t>
-      </w:r>
-      <w:proofErr w:type="spellEnd"/>
+        <w:t xml:space="preserve">UNIBite – </w:t>
+      </w:r>
       <w:r>
         <w:rPr>
           <w:rFonts w:ascii="Tahoma" w:hAnsi="Tahoma" w:cs="Tahoma"/>
@@ -81,18 +79,6 @@
           <w:sz w:val="34"/>
           <w:szCs w:val="34"/>
         </w:rPr>
-        <w:t xml:space="preserve"> – </w:t>
-      </w:r>
-      <w:r>
-        <w:rPr>
-          <w:rFonts w:ascii="Tahoma" w:hAnsi="Tahoma" w:cs="Tahoma"/>
-          <w:b/>
-          <w:bCs/>
-          <w:i/>
-          <w:iCs/>
-          <w:sz w:val="34"/>
-          <w:szCs w:val="34"/>
-        </w:rPr>
         <w:t>Requisiti</w:t>
       </w:r>
     </w:p>
@@ -138,96 +124,25 @@
           <w:sz w:val="28"/>
           <w:szCs w:val="28"/>
         </w:rPr>
-        <w:t xml:space="preserve">Beccarelli Raissa </w:t>
-      </w:r>
-      <w:proofErr w:type="spellStart"/>
+        <w:t>Beccarelli Raissa Matr. 1086785</w:t>
+      </w:r>
       <w:r>
         <w:rPr>
           <w:rFonts w:ascii="Tahoma" w:hAnsi="Tahoma" w:cs="Tahoma"/>
           <w:sz w:val="28"/>
           <w:szCs w:val="28"/>
         </w:rPr>
-        <w:t>Matr</w:t>
-      </w:r>
-      <w:proofErr w:type="spellEnd"/>
+        <w:br/>
+        <w:t>Locatelli Giacomo Matr. 1086262</w:t>
+      </w:r>
       <w:r>
         <w:rPr>
           <w:rFonts w:ascii="Tahoma" w:hAnsi="Tahoma" w:cs="Tahoma"/>
           <w:sz w:val="28"/>
           <w:szCs w:val="28"/>
         </w:rPr>
-        <w:t>. 1086785</w:t>
-      </w:r>
-      <w:r>
-        <w:rPr>
-          <w:rFonts w:ascii="Tahoma" w:hAnsi="Tahoma" w:cs="Tahoma"/>
-          <w:sz w:val="28"/>
-          <w:szCs w:val="28"/>
-        </w:rPr>
         <w:br/>
-        <w:t xml:space="preserve">Locatelli Giacomo </w:t>
-      </w:r>
-      <w:proofErr w:type="spellStart"/>
-      <w:r>
-        <w:rPr>
-          <w:rFonts w:ascii="Tahoma" w:hAnsi="Tahoma" w:cs="Tahoma"/>
-          <w:sz w:val="28"/>
-          <w:szCs w:val="28"/>
-        </w:rPr>
-        <w:t>Matr</w:t>
-      </w:r>
-      <w:proofErr w:type="spellEnd"/>
-      <w:r>
-        <w:rPr>
-          <w:rFonts w:ascii="Tahoma" w:hAnsi="Tahoma" w:cs="Tahoma"/>
-          <w:sz w:val="28"/>
-          <w:szCs w:val="28"/>
-        </w:rPr>
-        <w:t>. 1086262</w:t>
-      </w:r>
-      <w:r>
-        <w:rPr>
-          <w:rFonts w:ascii="Tahoma" w:hAnsi="Tahoma" w:cs="Tahoma"/>
-          <w:sz w:val="28"/>
-          <w:szCs w:val="28"/>
-        </w:rPr>
-        <w:br/>
-      </w:r>
-      <w:proofErr w:type="spellStart"/>
-      <w:r>
-        <w:rPr>
-          <w:rFonts w:ascii="Tahoma" w:hAnsi="Tahoma" w:cs="Tahoma"/>
-          <w:sz w:val="28"/>
-          <w:szCs w:val="28"/>
-        </w:rPr>
-        <w:t>Valceschini</w:t>
-      </w:r>
-      <w:proofErr w:type="spellEnd"/>
-      <w:r>
-        <w:rPr>
-          <w:rFonts w:ascii="Tahoma" w:hAnsi="Tahoma" w:cs="Tahoma"/>
-          <w:sz w:val="28"/>
-          <w:szCs w:val="28"/>
-        </w:rPr>
-        <w:t xml:space="preserve"> Marco </w:t>
-      </w:r>
-      <w:proofErr w:type="spellStart"/>
-      <w:r>
-        <w:rPr>
-          <w:rFonts w:ascii="Tahoma" w:hAnsi="Tahoma" w:cs="Tahoma"/>
-          <w:sz w:val="28"/>
-          <w:szCs w:val="28"/>
-        </w:rPr>
-        <w:t>Matr</w:t>
-      </w:r>
-      <w:proofErr w:type="spellEnd"/>
-      <w:r>
-        <w:rPr>
-          <w:rFonts w:ascii="Tahoma" w:hAnsi="Tahoma" w:cs="Tahoma"/>
-          <w:sz w:val="28"/>
-          <w:szCs w:val="28"/>
-        </w:rPr>
-        <w:t>. 1086356</w:t>
+        <w:t>Valceschini Marco Matr. 1086356</w:t>
       </w:r>
     </w:p>
     <w:p>
@@ -362,43 +277,7 @@
           <w:sz w:val="26"/>
           <w:szCs w:val="26"/>
         </w:rPr>
-        <w:t xml:space="preserve">Il seguente documento ha lo scopo di definire quali sono i requisiti del progetto </w:t>
-      </w:r>
-      <w:proofErr w:type="spellStart"/>
-      <w:r>
-        <w:rPr>
-          <w:rFonts w:ascii="Tahoma" w:hAnsi="Tahoma" w:cs="Tahoma"/>
-          <w:sz w:val="26"/>
-          <w:szCs w:val="26"/>
-        </w:rPr>
-        <w:t>UNIBite</w:t>
-      </w:r>
-      <w:proofErr w:type="spellEnd"/>
-      <w:r>
-        <w:rPr>
-          <w:rFonts w:ascii="Tahoma" w:hAnsi="Tahoma" w:cs="Tahoma"/>
-          <w:sz w:val="26"/>
-          <w:szCs w:val="26"/>
-        </w:rPr>
-        <w:t xml:space="preserve">. All’interno di questo saranno definiti i modi in cui i requisiti sono elicitati, definendo quali siano strettamente necessari da implementare in base alla loro priorità, grazie all’utilizzo della tecnica del </w:t>
-      </w:r>
-      <w:proofErr w:type="spellStart"/>
-      <w:r>
-        <w:rPr>
-          <w:rFonts w:ascii="Tahoma" w:hAnsi="Tahoma" w:cs="Tahoma"/>
-          <w:sz w:val="26"/>
-          <w:szCs w:val="26"/>
-        </w:rPr>
-        <w:t>MoSCoW</w:t>
-      </w:r>
-      <w:proofErr w:type="spellEnd"/>
-      <w:r>
-        <w:rPr>
-          <w:rFonts w:ascii="Tahoma" w:hAnsi="Tahoma" w:cs="Tahoma"/>
-          <w:sz w:val="26"/>
-          <w:szCs w:val="26"/>
-        </w:rPr>
-        <w:t xml:space="preserve">. </w:t>
+        <w:t xml:space="preserve">Il seguente documento ha lo scopo di definire quali sono i requisiti del progetto UNIBite. All’interno di questo saranno definiti i modi in cui i requisiti sono elicitati, definendo quali siano strettamente necessari da implementare in base alla loro priorità, grazie all’utilizzo della tecnica del MoSCoW. </w:t>
       </w:r>
       <w:r>
         <w:rPr>
@@ -740,26 +619,7 @@
           <w:szCs w:val="30"/>
         </w:rPr>
         <w:tab/>
-      </w:r>
-      <w:proofErr w:type="spellStart"/>
-      <w:r>
-        <w:rPr>
-          <w:rFonts w:ascii="Tahoma" w:hAnsi="Tahoma" w:cs="Tahoma"/>
-          <w:b/>
-          <w:sz w:val="30"/>
-          <w:szCs w:val="30"/>
-        </w:rPr>
-        <w:t>Requirement</w:t>
-      </w:r>
-      <w:proofErr w:type="spellEnd"/>
-      <w:r>
-        <w:rPr>
-          <w:rFonts w:ascii="Tahoma" w:hAnsi="Tahoma" w:cs="Tahoma"/>
-          <w:b/>
-          <w:sz w:val="30"/>
-          <w:szCs w:val="30"/>
-        </w:rPr>
-        <w:t xml:space="preserve"> engineering </w:t>
+        <w:t xml:space="preserve">Requirement engineering </w:t>
       </w:r>
     </w:p>
     <w:p>
@@ -788,26 +648,7 @@
           <w:szCs w:val="26"/>
         </w:rPr>
         <w:tab/>
-      </w:r>
-      <w:proofErr w:type="spellStart"/>
-      <w:r>
-        <w:rPr>
-          <w:rFonts w:ascii="Tahoma" w:hAnsi="Tahoma" w:cs="Tahoma"/>
-          <w:b/>
-          <w:sz w:val="26"/>
-          <w:szCs w:val="26"/>
-        </w:rPr>
-        <w:t>Elicitazione</w:t>
-      </w:r>
-      <w:proofErr w:type="spellEnd"/>
-      <w:r>
-        <w:rPr>
-          <w:rFonts w:ascii="Tahoma" w:hAnsi="Tahoma" w:cs="Tahoma"/>
-          <w:b/>
-          <w:sz w:val="26"/>
-          <w:szCs w:val="26"/>
-        </w:rPr>
-        <w:t xml:space="preserve"> dei requisiti</w:t>
+        <w:t>Elicitazione dei requisiti</w:t>
       </w:r>
     </w:p>
     <w:p>
@@ -2266,18 +2107,8 @@
           <w:szCs w:val="26"/>
         </w:rPr>
         <w:tab/>
-      </w:r>
-      <w:proofErr w:type="spellStart"/>
-      <w:r>
-        <w:rPr>
-          <w:rFonts w:ascii="Tahoma" w:hAnsi="Tahoma" w:cs="Tahoma"/>
-          <w:b/>
-          <w:sz w:val="26"/>
-          <w:szCs w:val="26"/>
-        </w:rPr>
         <w:t>MoSCoW</w:t>
       </w:r>
-      <w:proofErr w:type="spellEnd"/>
     </w:p>
     <w:p>
       <w:pPr>
@@ -2584,19 +2415,8 @@
                 <w:sz w:val="26"/>
                 <w:szCs w:val="26"/>
               </w:rPr>
-              <w:t xml:space="preserve">3.a, </w:t>
+              <w:t>3.a, 3.d</w:t>
             </w:r>
-            <w:proofErr w:type="gramStart"/>
-            <w:r>
-              <w:rPr>
-                <w:rFonts w:ascii="Tahoma" w:hAnsi="Tahoma" w:cs="Tahoma"/>
-                <w:bCs/>
-                <w:sz w:val="26"/>
-                <w:szCs w:val="26"/>
-              </w:rPr>
-              <w:t>3.d</w:t>
-            </w:r>
-            <w:proofErr w:type="gramEnd"/>
           </w:p>
         </w:tc>
         <w:tc>
@@ -2620,19 +2440,8 @@
                 <w:sz w:val="26"/>
                 <w:szCs w:val="26"/>
               </w:rPr>
-              <w:t xml:space="preserve">3.b, </w:t>
+              <w:t>3.b, 3.e</w:t>
             </w:r>
-            <w:proofErr w:type="gramStart"/>
-            <w:r>
-              <w:rPr>
-                <w:rFonts w:ascii="Tahoma" w:hAnsi="Tahoma" w:cs="Tahoma"/>
-                <w:bCs/>
-                <w:sz w:val="26"/>
-                <w:szCs w:val="26"/>
-              </w:rPr>
-              <w:t>3.e</w:t>
-            </w:r>
-            <w:proofErr w:type="gramEnd"/>
           </w:p>
         </w:tc>
         <w:tc>
@@ -2708,19 +2517,8 @@
                 <w:sz w:val="26"/>
                 <w:szCs w:val="26"/>
               </w:rPr>
-              <w:t xml:space="preserve">4.a, </w:t>
+              <w:t>4.a, 4.b</w:t>
             </w:r>
-            <w:proofErr w:type="gramStart"/>
-            <w:r>
-              <w:rPr>
-                <w:rFonts w:ascii="Tahoma" w:hAnsi="Tahoma" w:cs="Tahoma"/>
-                <w:bCs/>
-                <w:sz w:val="26"/>
-                <w:szCs w:val="26"/>
-              </w:rPr>
-              <w:t>4.b</w:t>
-            </w:r>
-            <w:proofErr w:type="gramEnd"/>
           </w:p>
         </w:tc>
         <w:tc>
@@ -2828,19 +2626,8 @@
                 <w:sz w:val="26"/>
                 <w:szCs w:val="26"/>
               </w:rPr>
-              <w:t xml:space="preserve">5.a, </w:t>
+              <w:t>5.a, 5.b</w:t>
             </w:r>
-            <w:proofErr w:type="gramStart"/>
-            <w:r>
-              <w:rPr>
-                <w:rFonts w:ascii="Tahoma" w:hAnsi="Tahoma" w:cs="Tahoma"/>
-                <w:bCs/>
-                <w:sz w:val="26"/>
-                <w:szCs w:val="26"/>
-              </w:rPr>
-              <w:t>5.b</w:t>
-            </w:r>
-            <w:proofErr w:type="gramEnd"/>
           </w:p>
         </w:tc>
         <w:tc>
@@ -2923,19 +2710,8 @@
                 <w:sz w:val="26"/>
                 <w:szCs w:val="26"/>
               </w:rPr>
-              <w:t xml:space="preserve">6.b, 6.c, 6.e, </w:t>
+              <w:t>6.b, 6.c, 6.e, 6.g</w:t>
             </w:r>
-            <w:proofErr w:type="gramStart"/>
-            <w:r>
-              <w:rPr>
-                <w:rFonts w:ascii="Tahoma" w:hAnsi="Tahoma" w:cs="Tahoma"/>
-                <w:bCs/>
-                <w:sz w:val="26"/>
-                <w:szCs w:val="26"/>
-              </w:rPr>
-              <w:t>6.g</w:t>
-            </w:r>
-            <w:proofErr w:type="gramEnd"/>
           </w:p>
         </w:tc>
         <w:tc>
@@ -3166,19 +2942,8 @@
           <w:szCs w:val="26"/>
         </w:rPr>
         <w:tab/>
-        <w:t xml:space="preserve">Use Case </w:t>
-      </w:r>
-      <w:proofErr w:type="spellStart"/>
-      <w:r>
-        <w:rPr>
-          <w:rFonts w:ascii="Tahoma" w:hAnsi="Tahoma" w:cs="Tahoma"/>
-          <w:b/>
-          <w:sz w:val="26"/>
-          <w:szCs w:val="26"/>
-        </w:rPr>
-        <w:t>Diagram</w:t>
-      </w:r>
-      <w:proofErr w:type="spellEnd"/>
+        <w:t>Use Case Diagram</w:t>
+      </w:r>
     </w:p>
     <w:p>
       <w:pPr>
@@ -3283,19 +3048,8 @@
           <w:szCs w:val="28"/>
         </w:rPr>
         <w:tab/>
-        <w:t xml:space="preserve">Class </w:t>
-      </w:r>
-      <w:proofErr w:type="spellStart"/>
-      <w:r>
-        <w:rPr>
-          <w:rFonts w:ascii="Tahoma" w:hAnsi="Tahoma" w:cs="Tahoma"/>
-          <w:b/>
-          <w:sz w:val="28"/>
-          <w:szCs w:val="28"/>
-        </w:rPr>
-        <w:t>Diagram</w:t>
-      </w:r>
-      <w:proofErr w:type="spellEnd"/>
+        <w:t>Class Diagram</w:t>
+      </w:r>
     </w:p>
     <w:p>
       <w:pPr>
@@ -3315,10 +3069,10 @@
           <w:szCs w:val="28"/>
         </w:rPr>
         <w:drawing>
-          <wp:inline distT="0" distB="0" distL="0" distR="0" wp14:anchorId="04FEB3BF" wp14:editId="58E0908F">
-            <wp:extent cx="6315075" cy="4819917"/>
+          <wp:inline distT="0" distB="0" distL="0" distR="0" wp14:anchorId="5056AC9A" wp14:editId="462A5330">
+            <wp:extent cx="6115050" cy="4667250"/>
             <wp:effectExtent l="0" t="0" r="0" b="0"/>
-            <wp:docPr id="1823397242" name="Immagine 1"/>
+            <wp:docPr id="1084441164" name="Immagine 1"/>
             <wp:cNvGraphicFramePr>
               <a:graphicFrameLocks xmlns:a="http://schemas.openxmlformats.org/drawingml/2006/main" noChangeAspect="1"/>
             </wp:cNvGraphicFramePr>
@@ -3347,7 +3101,7 @@
                   <pic:spPr bwMode="auto">
                     <a:xfrm>
                       <a:off x="0" y="0"/>
-                      <a:ext cx="6344201" cy="4842147"/>
+                      <a:ext cx="6115050" cy="4667250"/>
                     </a:xfrm>
                     <a:prstGeom prst="rect">
                       <a:avLst/>
@@ -3390,19 +3144,8 @@
           <w:szCs w:val="28"/>
         </w:rPr>
         <w:tab/>
-        <w:t xml:space="preserve">State Machine </w:t>
-      </w:r>
-      <w:proofErr w:type="spellStart"/>
-      <w:r>
-        <w:rPr>
-          <w:rFonts w:ascii="Tahoma" w:hAnsi="Tahoma" w:cs="Tahoma"/>
-          <w:b/>
-          <w:sz w:val="28"/>
-          <w:szCs w:val="28"/>
-        </w:rPr>
-        <w:t>Diagram</w:t>
-      </w:r>
-      <w:proofErr w:type="spellEnd"/>
+        <w:t>State Machine Diagram</w:t>
+      </w:r>
     </w:p>
     <w:p>
       <w:pPr>
@@ -3511,46 +3254,17 @@
           <w:szCs w:val="28"/>
         </w:rPr>
         <w:tab/>
-      </w:r>
-      <w:proofErr w:type="spellStart"/>
-      <w:r>
+        <w:t>Sequence Diagram</w:t>
+      </w:r>
+    </w:p>
+    <w:p>
+      <w:pPr>
         <w:rPr>
           <w:rFonts w:ascii="Tahoma" w:hAnsi="Tahoma" w:cs="Tahoma"/>
           <w:b/>
           <w:sz w:val="28"/>
           <w:szCs w:val="28"/>
-        </w:rPr>
-        <w:t>Sequence</w:t>
-      </w:r>
-      <w:proofErr w:type="spellEnd"/>
-      <w:r>
-        <w:rPr>
-          <w:rFonts w:ascii="Tahoma" w:hAnsi="Tahoma" w:cs="Tahoma"/>
-          <w:b/>
-          <w:sz w:val="28"/>
-          <w:szCs w:val="28"/>
-        </w:rPr>
-        <w:t xml:space="preserve"> </w:t>
-      </w:r>
-      <w:proofErr w:type="spellStart"/>
-      <w:r>
-        <w:rPr>
-          <w:rFonts w:ascii="Tahoma" w:hAnsi="Tahoma" w:cs="Tahoma"/>
-          <w:b/>
-          <w:sz w:val="28"/>
-          <w:szCs w:val="28"/>
-        </w:rPr>
-        <w:t>Diagram</w:t>
-      </w:r>
-      <w:proofErr w:type="spellEnd"/>
-    </w:p>
-    <w:p>
-      <w:pPr>
-        <w:rPr>
-          <w:rFonts w:ascii="Tahoma" w:hAnsi="Tahoma" w:cs="Tahoma"/>
-          <w:b/>
-          <w:sz w:val="28"/>
-          <w:szCs w:val="28"/>
+          <w:u w:val="single"/>
         </w:rPr>
       </w:pPr>
       <w:r>
@@ -3582,10 +3296,10 @@
           <w:szCs w:val="28"/>
         </w:rPr>
         <w:drawing>
-          <wp:inline distT="0" distB="0" distL="0" distR="0" wp14:anchorId="78DCE368" wp14:editId="448C03B6">
-            <wp:extent cx="4545843" cy="4014787"/>
-            <wp:effectExtent l="0" t="0" r="7620" b="5080"/>
-            <wp:docPr id="2009675772" name="Immagine 4"/>
+          <wp:inline distT="0" distB="0" distL="0" distR="0" wp14:anchorId="187DD1F1" wp14:editId="21F16E89">
+            <wp:extent cx="6115050" cy="5524500"/>
+            <wp:effectExtent l="0" t="0" r="0" b="0"/>
+            <wp:docPr id="1474030165" name="Immagine 2"/>
             <wp:cNvGraphicFramePr>
               <a:graphicFrameLocks xmlns:a="http://schemas.openxmlformats.org/drawingml/2006/main" noChangeAspect="1"/>
             </wp:cNvGraphicFramePr>
@@ -3593,7 +3307,7 @@
               <a:graphicData uri="http://schemas.openxmlformats.org/drawingml/2006/picture">
                 <pic:pic xmlns:pic="http://schemas.openxmlformats.org/drawingml/2006/picture">
                   <pic:nvPicPr>
-                    <pic:cNvPr id="0" name="Picture 4"/>
+                    <pic:cNvPr id="0" name="Picture 2"/>
                     <pic:cNvPicPr>
                       <a:picLocks noChangeAspect="1" noChangeArrowheads="1"/>
                     </pic:cNvPicPr>
@@ -3606,13 +3320,13 @@
                         </a:ext>
                       </a:extLst>
                     </a:blip>
-                    <a:srcRect b="24049"/>
+                    <a:srcRect b="22307"/>
                     <a:stretch/>
                   </pic:blipFill>
                   <pic:spPr bwMode="auto">
                     <a:xfrm>
                       <a:off x="0" y="0"/>
-                      <a:ext cx="4558200" cy="4025701"/>
+                      <a:ext cx="6115050" cy="5524500"/>
                     </a:xfrm>
                     <a:prstGeom prst="rect">
                       <a:avLst/>
@@ -3770,7 +3484,6 @@
           <w:sz w:val="28"/>
           <w:szCs w:val="28"/>
         </w:rPr>
-        <w:lastRenderedPageBreak/>
         <w:t>4.4.</w:t>
       </w:r>
       <w:r>
@@ -3809,8 +3522,9 @@
           <w:sz w:val="28"/>
           <w:szCs w:val="28"/>
         </w:rPr>
+        <w:lastRenderedPageBreak/>
         <w:drawing>
-          <wp:inline distT="0" distB="0" distL="0" distR="0" wp14:anchorId="49F343A2" wp14:editId="4863F9D1">
+          <wp:inline distT="0" distB="0" distL="0" distR="0" wp14:anchorId="49F343A2" wp14:editId="31C30707">
             <wp:extent cx="5086350" cy="8581259"/>
             <wp:effectExtent l="0" t="0" r="0" b="0"/>
             <wp:docPr id="1421345836" name="Immagine 1"/>
@@ -3875,7 +3589,6 @@
           <w:sz w:val="28"/>
           <w:szCs w:val="28"/>
         </w:rPr>
-        <w:lastRenderedPageBreak/>
         <w:t>4.5</w:t>
       </w:r>
       <w:r>
@@ -3886,18 +3599,18 @@
           <w:szCs w:val="28"/>
         </w:rPr>
         <w:tab/>
-      </w:r>
-      <w:proofErr w:type="spellStart"/>
-      <w:r>
+        <w:t>Communication Diagram</w:t>
+      </w:r>
+    </w:p>
+    <w:p>
+      <w:pPr>
         <w:rPr>
           <w:rFonts w:ascii="Tahoma" w:hAnsi="Tahoma" w:cs="Tahoma"/>
           <w:b/>
           <w:sz w:val="28"/>
           <w:szCs w:val="28"/>
         </w:rPr>
-        <w:t>Communication</w:t>
-      </w:r>
-      <w:proofErr w:type="spellEnd"/>
+      </w:pPr>
       <w:r>
         <w:rPr>
           <w:rFonts w:ascii="Tahoma" w:hAnsi="Tahoma" w:cs="Tahoma"/>
@@ -3905,9 +3618,9 @@
           <w:sz w:val="28"/>
           <w:szCs w:val="28"/>
         </w:rPr>
-        <w:t xml:space="preserve"> </w:t>
-      </w:r>
-      <w:proofErr w:type="spellStart"/>
+        <w:lastRenderedPageBreak/>
+        <w:t>4.6</w:t>
+      </w:r>
       <w:r>
         <w:rPr>
           <w:rFonts w:ascii="Tahoma" w:hAnsi="Tahoma" w:cs="Tahoma"/>
@@ -3915,9 +3628,9 @@
           <w:sz w:val="28"/>
           <w:szCs w:val="28"/>
         </w:rPr>
-        <w:t>Diagram</w:t>
-      </w:r>
-      <w:proofErr w:type="spellEnd"/>
+        <w:tab/>
+        <w:t>Activity Diagram</w:t>
+      </w:r>
     </w:p>
     <w:p>
       <w:pPr>
@@ -3935,7 +3648,7 @@
           <w:sz w:val="28"/>
           <w:szCs w:val="28"/>
         </w:rPr>
-        <w:t>4.6</w:t>
+        <w:t>4.7</w:t>
       </w:r>
       <w:r>
         <w:rPr>
@@ -3945,59 +3658,8 @@
           <w:szCs w:val="28"/>
         </w:rPr>
         <w:tab/>
-        <w:t xml:space="preserve">Activity </w:t>
-      </w:r>
-      <w:proofErr w:type="spellStart"/>
-      <w:r>
-        <w:rPr>
-          <w:rFonts w:ascii="Tahoma" w:hAnsi="Tahoma" w:cs="Tahoma"/>
-          <w:b/>
-          <w:sz w:val="28"/>
-          <w:szCs w:val="28"/>
-        </w:rPr>
-        <w:t>Diagram</w:t>
-      </w:r>
-      <w:proofErr w:type="spellEnd"/>
-    </w:p>
-    <w:p>
-      <w:pPr>
-        <w:rPr>
-          <w:rFonts w:ascii="Tahoma" w:hAnsi="Tahoma" w:cs="Tahoma"/>
-          <w:b/>
-          <w:sz w:val="28"/>
-          <w:szCs w:val="28"/>
-        </w:rPr>
-      </w:pPr>
-      <w:r>
-        <w:rPr>
-          <w:rFonts w:ascii="Tahoma" w:hAnsi="Tahoma" w:cs="Tahoma"/>
-          <w:b/>
-          <w:sz w:val="28"/>
-          <w:szCs w:val="28"/>
-        </w:rPr>
-        <w:t>4.7</w:t>
-      </w:r>
-      <w:r>
-        <w:rPr>
-          <w:rFonts w:ascii="Tahoma" w:hAnsi="Tahoma" w:cs="Tahoma"/>
-          <w:b/>
-          <w:sz w:val="28"/>
-          <w:szCs w:val="28"/>
-        </w:rPr>
-        <w:tab/>
-        <w:t xml:space="preserve">Component </w:t>
-      </w:r>
-      <w:proofErr w:type="spellStart"/>
-      <w:r>
-        <w:rPr>
-          <w:rFonts w:ascii="Tahoma" w:hAnsi="Tahoma" w:cs="Tahoma"/>
-          <w:b/>
-          <w:sz w:val="28"/>
-          <w:szCs w:val="28"/>
-        </w:rPr>
-        <w:t>Diagram</w:t>
-      </w:r>
-      <w:proofErr w:type="spellEnd"/>
+        <w:t>Component Diagram</w:t>
+      </w:r>
     </w:p>
     <w:sectPr>
       <w:headerReference w:type="default" r:id="rId14"/>
@@ -4110,11 +3772,9 @@
       <w:pStyle w:val="Intestazione"/>
       <w:jc w:val="center"/>
     </w:pPr>
-    <w:proofErr w:type="spellStart"/>
     <w:r>
       <w:t>Documentation</w:t>
     </w:r>
-    <w:proofErr w:type="spellEnd"/>
   </w:p>
 </w:hdr>
 </file>

</xml_diff>

<commit_message>
implementazione funzioni di pagamento ed elimina piatto personale
Co-Authored-By: MarcoValceschini <127782153+MarcoValceschini@users.noreply.github.com>
</commit_message>
<xml_diff>
--- a/documents/Requisiti.docx
+++ b/documents/Requisiti.docx
@@ -1,6 +1,6 @@
 
 <file path=word/document.xml><?xml version="1.0" encoding="utf-8"?>
-<w:document xmlns:wpc="http://schemas.microsoft.com/office/word/2010/wordprocessingCanvas" xmlns:cx="http://schemas.microsoft.com/office/drawing/2014/chartex" xmlns:cx1="http://schemas.microsoft.com/office/drawing/2015/9/8/chartex" xmlns:cx2="http://schemas.microsoft.com/office/drawing/2015/10/21/chartex" xmlns:cx3="http://schemas.microsoft.com/office/drawing/2016/5/9/chartex" xmlns:cx4="http://schemas.microsoft.com/office/drawing/2016/5/10/chartex" xmlns:cx5="http://schemas.microsoft.com/office/drawing/2016/5/11/chartex" xmlns:cx6="http://schemas.microsoft.com/office/drawing/2016/5/12/chartex" xmlns:cx7="http://schemas.microsoft.com/office/drawing/2016/5/13/chartex" xmlns:cx8="http://schemas.microsoft.com/office/drawing/2016/5/14/chartex" xmlns:mc="http://schemas.openxmlformats.org/markup-compatibility/2006" xmlns:aink="http://schemas.microsoft.com/office/drawing/2016/ink" xmlns:am3d="http://schemas.microsoft.com/office/drawing/2017/model3d" xmlns:o="urn:schemas-microsoft-com:office:office" xmlns:oel="http://schemas.microsoft.com/office/2019/extlst" xmlns:r="http://schemas.openxmlformats.org/officeDocument/2006/relationships" xmlns:m="http://schemas.openxmlformats.org/officeDocument/2006/math" xmlns:v="urn:schemas-microsoft-com:vml" xmlns:wp14="http://schemas.microsoft.com/office/word/2010/wordprocessingDrawing" xmlns:wp="http://schemas.openxmlformats.org/drawingml/2006/wordprocessingDrawing" xmlns:w10="urn:schemas-microsoft-com:office:word" xmlns:w="http://schemas.openxmlformats.org/wordprocessingml/2006/main" xmlns:w14="http://schemas.microsoft.com/office/word/2010/wordml" xmlns:w15="http://schemas.microsoft.com/office/word/2012/wordml" xmlns:w16cex="http://schemas.microsoft.com/office/word/2018/wordml/cex" xmlns:w16cid="http://schemas.microsoft.com/office/word/2016/wordml/cid" xmlns:w16="http://schemas.microsoft.com/office/word/2018/wordml" xmlns:w16du="http://schemas.microsoft.com/office/word/2023/wordml/word16du" xmlns:w16sdtdh="http://schemas.microsoft.com/office/word/2020/wordml/sdtdatahash" xmlns:w16se="http://schemas.microsoft.com/office/word/2015/wordml/symex" xmlns:wpg="http://schemas.microsoft.com/office/word/2010/wordprocessingGroup" xmlns:wpi="http://schemas.microsoft.com/office/word/2010/wordprocessingInk" xmlns:wne="http://schemas.microsoft.com/office/word/2006/wordml" xmlns:wps="http://schemas.microsoft.com/office/word/2010/wordprocessingShape" mc:Ignorable="w14 w15 w16se w16cid w16 w16cex w16sdtdh w16du wp14">
+<w:document xmlns:wpc="http://schemas.microsoft.com/office/word/2010/wordprocessingCanvas" xmlns:cx="http://schemas.microsoft.com/office/drawing/2014/chartex" xmlns:cx1="http://schemas.microsoft.com/office/drawing/2015/9/8/chartex" xmlns:cx2="http://schemas.microsoft.com/office/drawing/2015/10/21/chartex" xmlns:cx3="http://schemas.microsoft.com/office/drawing/2016/5/9/chartex" xmlns:cx4="http://schemas.microsoft.com/office/drawing/2016/5/10/chartex" xmlns:cx5="http://schemas.microsoft.com/office/drawing/2016/5/11/chartex" xmlns:cx6="http://schemas.microsoft.com/office/drawing/2016/5/12/chartex" xmlns:cx7="http://schemas.microsoft.com/office/drawing/2016/5/13/chartex" xmlns:cx8="http://schemas.microsoft.com/office/drawing/2016/5/14/chartex" xmlns:mc="http://schemas.openxmlformats.org/markup-compatibility/2006" xmlns:aink="http://schemas.microsoft.com/office/drawing/2016/ink" xmlns:am3d="http://schemas.microsoft.com/office/drawing/2017/model3d" xmlns:o="urn:schemas-microsoft-com:office:office" xmlns:oel="http://schemas.microsoft.com/office/2019/extlst" xmlns:r="http://schemas.openxmlformats.org/officeDocument/2006/relationships" xmlns:m="http://schemas.openxmlformats.org/officeDocument/2006/math" xmlns:v="urn:schemas-microsoft-com:vml" xmlns:wp14="http://schemas.microsoft.com/office/word/2010/wordprocessingDrawing" xmlns:wp="http://schemas.openxmlformats.org/drawingml/2006/wordprocessingDrawing" xmlns:w10="urn:schemas-microsoft-com:office:word" xmlns:w="http://schemas.openxmlformats.org/wordprocessingml/2006/main" xmlns:w14="http://schemas.microsoft.com/office/word/2010/wordml" xmlns:w15="http://schemas.microsoft.com/office/word/2012/wordml" xmlns:w16cex="http://schemas.microsoft.com/office/word/2018/wordml/cex" xmlns:w16cid="http://schemas.microsoft.com/office/word/2016/wordml/cid" xmlns:w16="http://schemas.microsoft.com/office/word/2018/wordml" xmlns:w16du="http://schemas.microsoft.com/office/word/2023/wordml/word16du" xmlns:w16sdtdh="http://schemas.microsoft.com/office/word/2020/wordml/sdtdatahash" xmlns:w16sdtfl="http://schemas.microsoft.com/office/word/2024/wordml/sdtformatlock" xmlns:w16se="http://schemas.microsoft.com/office/word/2015/wordml/symex" xmlns:wpg="http://schemas.microsoft.com/office/word/2010/wordprocessingGroup" xmlns:wpi="http://schemas.microsoft.com/office/word/2010/wordprocessingInk" xmlns:wne="http://schemas.microsoft.com/office/word/2006/wordml" xmlns:wps="http://schemas.microsoft.com/office/word/2010/wordprocessingShape" mc:Ignorable="w14 w15 w16se w16cid w16 w16cex w16sdtdh w16sdtfl w16du wp14">
   <w:body>
     <w:p>
       <w:pPr>
@@ -1887,7 +1887,25 @@
           <w:sz w:val="26"/>
           <w:szCs w:val="26"/>
         </w:rPr>
-        <w:t>Studenti/docenti hanno diritto allo sconto base rispetto all’esterno che paga il prezzo completo</w:t>
+        <w:t>Studenti/docenti hanno diritto allo sconto base</w:t>
+      </w:r>
+      <w:r>
+        <w:rPr>
+          <w:rFonts w:ascii="Tahoma" w:hAnsi="Tahoma" w:cs="Tahoma"/>
+          <w:bCs/>
+          <w:sz w:val="26"/>
+          <w:szCs w:val="26"/>
+        </w:rPr>
+        <w:t xml:space="preserve"> (5%)</w:t>
+      </w:r>
+      <w:r>
+        <w:rPr>
+          <w:rFonts w:ascii="Tahoma" w:hAnsi="Tahoma" w:cs="Tahoma"/>
+          <w:bCs/>
+          <w:sz w:val="26"/>
+          <w:szCs w:val="26"/>
+        </w:rPr>
+        <w:t xml:space="preserve"> rispetto all’esterno che paga il prezzo completo</w:t>
       </w:r>
       <w:r>
         <w:rPr>
@@ -3296,7 +3314,7 @@
           <w:szCs w:val="28"/>
         </w:rPr>
         <w:drawing>
-          <wp:inline distT="0" distB="0" distL="0" distR="0" wp14:anchorId="187DD1F1" wp14:editId="21F16E89">
+          <wp:inline distT="0" distB="0" distL="0" distR="0" wp14:anchorId="187DD1F1" wp14:editId="6D4795D2">
             <wp:extent cx="6115050" cy="5524500"/>
             <wp:effectExtent l="0" t="0" r="0" b="0"/>
             <wp:docPr id="1474030165" name="Immagine 2"/>
@@ -3524,7 +3542,7 @@
         </w:rPr>
         <w:lastRenderedPageBreak/>
         <w:drawing>
-          <wp:inline distT="0" distB="0" distL="0" distR="0" wp14:anchorId="49F343A2" wp14:editId="31C30707">
+          <wp:inline distT="0" distB="0" distL="0" distR="0" wp14:anchorId="49F343A2" wp14:editId="25F619C6">
             <wp:extent cx="5086350" cy="8581259"/>
             <wp:effectExtent l="0" t="0" r="0" b="0"/>
             <wp:docPr id="1421345836" name="Immagine 1"/>
@@ -3674,7 +3692,7 @@
 </file>
 
 <file path=word/endnotes.xml><?xml version="1.0" encoding="utf-8"?>
-<w:endnotes xmlns:wpc="http://schemas.microsoft.com/office/word/2010/wordprocessingCanvas" xmlns:cx="http://schemas.microsoft.com/office/drawing/2014/chartex" xmlns:cx1="http://schemas.microsoft.com/office/drawing/2015/9/8/chartex" xmlns:cx2="http://schemas.microsoft.com/office/drawing/2015/10/21/chartex" xmlns:cx3="http://schemas.microsoft.com/office/drawing/2016/5/9/chartex" xmlns:cx4="http://schemas.microsoft.com/office/drawing/2016/5/10/chartex" xmlns:cx5="http://schemas.microsoft.com/office/drawing/2016/5/11/chartex" xmlns:cx6="http://schemas.microsoft.com/office/drawing/2016/5/12/chartex" xmlns:cx7="http://schemas.microsoft.com/office/drawing/2016/5/13/chartex" xmlns:cx8="http://schemas.microsoft.com/office/drawing/2016/5/14/chartex" xmlns:mc="http://schemas.openxmlformats.org/markup-compatibility/2006" xmlns:aink="http://schemas.microsoft.com/office/drawing/2016/ink" xmlns:am3d="http://schemas.microsoft.com/office/drawing/2017/model3d" xmlns:o="urn:schemas-microsoft-com:office:office" xmlns:oel="http://schemas.microsoft.com/office/2019/extlst" xmlns:r="http://schemas.openxmlformats.org/officeDocument/2006/relationships" xmlns:m="http://schemas.openxmlformats.org/officeDocument/2006/math" xmlns:v="urn:schemas-microsoft-com:vml" xmlns:wp14="http://schemas.microsoft.com/office/word/2010/wordprocessingDrawing" xmlns:wp="http://schemas.openxmlformats.org/drawingml/2006/wordprocessingDrawing" xmlns:w10="urn:schemas-microsoft-com:office:word" xmlns:w="http://schemas.openxmlformats.org/wordprocessingml/2006/main" xmlns:w14="http://schemas.microsoft.com/office/word/2010/wordml" xmlns:w15="http://schemas.microsoft.com/office/word/2012/wordml" xmlns:w16cex="http://schemas.microsoft.com/office/word/2018/wordml/cex" xmlns:w16cid="http://schemas.microsoft.com/office/word/2016/wordml/cid" xmlns:w16="http://schemas.microsoft.com/office/word/2018/wordml" xmlns:w16du="http://schemas.microsoft.com/office/word/2023/wordml/word16du" xmlns:w16sdtdh="http://schemas.microsoft.com/office/word/2020/wordml/sdtdatahash" xmlns:w16se="http://schemas.microsoft.com/office/word/2015/wordml/symex" xmlns:wpg="http://schemas.microsoft.com/office/word/2010/wordprocessingGroup" xmlns:wpi="http://schemas.microsoft.com/office/word/2010/wordprocessingInk" xmlns:wne="http://schemas.microsoft.com/office/word/2006/wordml" xmlns:wps="http://schemas.microsoft.com/office/word/2010/wordprocessingShape" mc:Ignorable="w14 w15 w16se w16cid w16 w16cex w16sdtdh w16du wp14">
+<w:endnotes xmlns:wpc="http://schemas.microsoft.com/office/word/2010/wordprocessingCanvas" xmlns:cx="http://schemas.microsoft.com/office/drawing/2014/chartex" xmlns:cx1="http://schemas.microsoft.com/office/drawing/2015/9/8/chartex" xmlns:cx2="http://schemas.microsoft.com/office/drawing/2015/10/21/chartex" xmlns:cx3="http://schemas.microsoft.com/office/drawing/2016/5/9/chartex" xmlns:cx4="http://schemas.microsoft.com/office/drawing/2016/5/10/chartex" xmlns:cx5="http://schemas.microsoft.com/office/drawing/2016/5/11/chartex" xmlns:cx6="http://schemas.microsoft.com/office/drawing/2016/5/12/chartex" xmlns:cx7="http://schemas.microsoft.com/office/drawing/2016/5/13/chartex" xmlns:cx8="http://schemas.microsoft.com/office/drawing/2016/5/14/chartex" xmlns:mc="http://schemas.openxmlformats.org/markup-compatibility/2006" xmlns:aink="http://schemas.microsoft.com/office/drawing/2016/ink" xmlns:am3d="http://schemas.microsoft.com/office/drawing/2017/model3d" xmlns:o="urn:schemas-microsoft-com:office:office" xmlns:oel="http://schemas.microsoft.com/office/2019/extlst" xmlns:r="http://schemas.openxmlformats.org/officeDocument/2006/relationships" xmlns:m="http://schemas.openxmlformats.org/officeDocument/2006/math" xmlns:v="urn:schemas-microsoft-com:vml" xmlns:wp14="http://schemas.microsoft.com/office/word/2010/wordprocessingDrawing" xmlns:wp="http://schemas.openxmlformats.org/drawingml/2006/wordprocessingDrawing" xmlns:w10="urn:schemas-microsoft-com:office:word" xmlns:w="http://schemas.openxmlformats.org/wordprocessingml/2006/main" xmlns:w14="http://schemas.microsoft.com/office/word/2010/wordml" xmlns:w15="http://schemas.microsoft.com/office/word/2012/wordml" xmlns:w16cex="http://schemas.microsoft.com/office/word/2018/wordml/cex" xmlns:w16cid="http://schemas.microsoft.com/office/word/2016/wordml/cid" xmlns:w16="http://schemas.microsoft.com/office/word/2018/wordml" xmlns:w16du="http://schemas.microsoft.com/office/word/2023/wordml/word16du" xmlns:w16sdtdh="http://schemas.microsoft.com/office/word/2020/wordml/sdtdatahash" xmlns:w16sdtfl="http://schemas.microsoft.com/office/word/2024/wordml/sdtformatlock" xmlns:w16se="http://schemas.microsoft.com/office/word/2015/wordml/symex" xmlns:wpg="http://schemas.microsoft.com/office/word/2010/wordprocessingGroup" xmlns:wpi="http://schemas.microsoft.com/office/word/2010/wordprocessingInk" xmlns:wne="http://schemas.microsoft.com/office/word/2006/wordml" xmlns:wps="http://schemas.microsoft.com/office/word/2010/wordprocessingShape" mc:Ignorable="w14 w15 w16se w16cid w16 w16cex w16sdtdh w16sdtfl w16du wp14">
   <w:endnote w:type="separator" w:id="-1">
     <w:p>
       <w:pPr>
@@ -3699,7 +3717,7 @@
 </file>
 
 <file path=word/footer1.xml><?xml version="1.0" encoding="utf-8"?>
-<w:ftr xmlns:wpc="http://schemas.microsoft.com/office/word/2010/wordprocessingCanvas" xmlns:cx="http://schemas.microsoft.com/office/drawing/2014/chartex" xmlns:cx1="http://schemas.microsoft.com/office/drawing/2015/9/8/chartex" xmlns:cx2="http://schemas.microsoft.com/office/drawing/2015/10/21/chartex" xmlns:cx3="http://schemas.microsoft.com/office/drawing/2016/5/9/chartex" xmlns:cx4="http://schemas.microsoft.com/office/drawing/2016/5/10/chartex" xmlns:cx5="http://schemas.microsoft.com/office/drawing/2016/5/11/chartex" xmlns:cx6="http://schemas.microsoft.com/office/drawing/2016/5/12/chartex" xmlns:cx7="http://schemas.microsoft.com/office/drawing/2016/5/13/chartex" xmlns:cx8="http://schemas.microsoft.com/office/drawing/2016/5/14/chartex" xmlns:mc="http://schemas.openxmlformats.org/markup-compatibility/2006" xmlns:aink="http://schemas.microsoft.com/office/drawing/2016/ink" xmlns:am3d="http://schemas.microsoft.com/office/drawing/2017/model3d" xmlns:o="urn:schemas-microsoft-com:office:office" xmlns:oel="http://schemas.microsoft.com/office/2019/extlst" xmlns:r="http://schemas.openxmlformats.org/officeDocument/2006/relationships" xmlns:m="http://schemas.openxmlformats.org/officeDocument/2006/math" xmlns:v="urn:schemas-microsoft-com:vml" xmlns:wp14="http://schemas.microsoft.com/office/word/2010/wordprocessingDrawing" xmlns:wp="http://schemas.openxmlformats.org/drawingml/2006/wordprocessingDrawing" xmlns:w10="urn:schemas-microsoft-com:office:word" xmlns:w="http://schemas.openxmlformats.org/wordprocessingml/2006/main" xmlns:w14="http://schemas.microsoft.com/office/word/2010/wordml" xmlns:w15="http://schemas.microsoft.com/office/word/2012/wordml" xmlns:w16cex="http://schemas.microsoft.com/office/word/2018/wordml/cex" xmlns:w16cid="http://schemas.microsoft.com/office/word/2016/wordml/cid" xmlns:w16="http://schemas.microsoft.com/office/word/2018/wordml" xmlns:w16du="http://schemas.microsoft.com/office/word/2023/wordml/word16du" xmlns:w16sdtdh="http://schemas.microsoft.com/office/word/2020/wordml/sdtdatahash" xmlns:w16se="http://schemas.microsoft.com/office/word/2015/wordml/symex" xmlns:wpg="http://schemas.microsoft.com/office/word/2010/wordprocessingGroup" xmlns:wpi="http://schemas.microsoft.com/office/word/2010/wordprocessingInk" xmlns:wne="http://schemas.microsoft.com/office/word/2006/wordml" xmlns:wps="http://schemas.microsoft.com/office/word/2010/wordprocessingShape" mc:Ignorable="w14 w15 w16se w16cid w16 w16cex w16sdtdh w16du wp14">
+<w:ftr xmlns:wpc="http://schemas.microsoft.com/office/word/2010/wordprocessingCanvas" xmlns:cx="http://schemas.microsoft.com/office/drawing/2014/chartex" xmlns:cx1="http://schemas.microsoft.com/office/drawing/2015/9/8/chartex" xmlns:cx2="http://schemas.microsoft.com/office/drawing/2015/10/21/chartex" xmlns:cx3="http://schemas.microsoft.com/office/drawing/2016/5/9/chartex" xmlns:cx4="http://schemas.microsoft.com/office/drawing/2016/5/10/chartex" xmlns:cx5="http://schemas.microsoft.com/office/drawing/2016/5/11/chartex" xmlns:cx6="http://schemas.microsoft.com/office/drawing/2016/5/12/chartex" xmlns:cx7="http://schemas.microsoft.com/office/drawing/2016/5/13/chartex" xmlns:cx8="http://schemas.microsoft.com/office/drawing/2016/5/14/chartex" xmlns:mc="http://schemas.openxmlformats.org/markup-compatibility/2006" xmlns:aink="http://schemas.microsoft.com/office/drawing/2016/ink" xmlns:am3d="http://schemas.microsoft.com/office/drawing/2017/model3d" xmlns:o="urn:schemas-microsoft-com:office:office" xmlns:oel="http://schemas.microsoft.com/office/2019/extlst" xmlns:r="http://schemas.openxmlformats.org/officeDocument/2006/relationships" xmlns:m="http://schemas.openxmlformats.org/officeDocument/2006/math" xmlns:v="urn:schemas-microsoft-com:vml" xmlns:wp14="http://schemas.microsoft.com/office/word/2010/wordprocessingDrawing" xmlns:wp="http://schemas.openxmlformats.org/drawingml/2006/wordprocessingDrawing" xmlns:w10="urn:schemas-microsoft-com:office:word" xmlns:w="http://schemas.openxmlformats.org/wordprocessingml/2006/main" xmlns:w14="http://schemas.microsoft.com/office/word/2010/wordml" xmlns:w15="http://schemas.microsoft.com/office/word/2012/wordml" xmlns:w16cex="http://schemas.microsoft.com/office/word/2018/wordml/cex" xmlns:w16cid="http://schemas.microsoft.com/office/word/2016/wordml/cid" xmlns:w16="http://schemas.microsoft.com/office/word/2018/wordml" xmlns:w16du="http://schemas.microsoft.com/office/word/2023/wordml/word16du" xmlns:w16sdtdh="http://schemas.microsoft.com/office/word/2020/wordml/sdtdatahash" xmlns:w16sdtfl="http://schemas.microsoft.com/office/word/2024/wordml/sdtformatlock" xmlns:w16se="http://schemas.microsoft.com/office/word/2015/wordml/symex" xmlns:wpg="http://schemas.microsoft.com/office/word/2010/wordprocessingGroup" xmlns:wpi="http://schemas.microsoft.com/office/word/2010/wordprocessingInk" xmlns:wne="http://schemas.microsoft.com/office/word/2006/wordml" xmlns:wps="http://schemas.microsoft.com/office/word/2010/wordprocessingShape" mc:Ignorable="w14 w15 w16se w16cid w16 w16cex w16sdtdh w16sdtfl w16du wp14">
   <w:sdt>
     <w:sdtPr>
       <w:id w:val="1331182070"/>
@@ -3741,7 +3759,7 @@
 </file>
 
 <file path=word/footnotes.xml><?xml version="1.0" encoding="utf-8"?>
-<w:footnotes xmlns:wpc="http://schemas.microsoft.com/office/word/2010/wordprocessingCanvas" xmlns:cx="http://schemas.microsoft.com/office/drawing/2014/chartex" xmlns:cx1="http://schemas.microsoft.com/office/drawing/2015/9/8/chartex" xmlns:cx2="http://schemas.microsoft.com/office/drawing/2015/10/21/chartex" xmlns:cx3="http://schemas.microsoft.com/office/drawing/2016/5/9/chartex" xmlns:cx4="http://schemas.microsoft.com/office/drawing/2016/5/10/chartex" xmlns:cx5="http://schemas.microsoft.com/office/drawing/2016/5/11/chartex" xmlns:cx6="http://schemas.microsoft.com/office/drawing/2016/5/12/chartex" xmlns:cx7="http://schemas.microsoft.com/office/drawing/2016/5/13/chartex" xmlns:cx8="http://schemas.microsoft.com/office/drawing/2016/5/14/chartex" xmlns:mc="http://schemas.openxmlformats.org/markup-compatibility/2006" xmlns:aink="http://schemas.microsoft.com/office/drawing/2016/ink" xmlns:am3d="http://schemas.microsoft.com/office/drawing/2017/model3d" xmlns:o="urn:schemas-microsoft-com:office:office" xmlns:oel="http://schemas.microsoft.com/office/2019/extlst" xmlns:r="http://schemas.openxmlformats.org/officeDocument/2006/relationships" xmlns:m="http://schemas.openxmlformats.org/officeDocument/2006/math" xmlns:v="urn:schemas-microsoft-com:vml" xmlns:wp14="http://schemas.microsoft.com/office/word/2010/wordprocessingDrawing" xmlns:wp="http://schemas.openxmlformats.org/drawingml/2006/wordprocessingDrawing" xmlns:w10="urn:schemas-microsoft-com:office:word" xmlns:w="http://schemas.openxmlformats.org/wordprocessingml/2006/main" xmlns:w14="http://schemas.microsoft.com/office/word/2010/wordml" xmlns:w15="http://schemas.microsoft.com/office/word/2012/wordml" xmlns:w16cex="http://schemas.microsoft.com/office/word/2018/wordml/cex" xmlns:w16cid="http://schemas.microsoft.com/office/word/2016/wordml/cid" xmlns:w16="http://schemas.microsoft.com/office/word/2018/wordml" xmlns:w16du="http://schemas.microsoft.com/office/word/2023/wordml/word16du" xmlns:w16sdtdh="http://schemas.microsoft.com/office/word/2020/wordml/sdtdatahash" xmlns:w16se="http://schemas.microsoft.com/office/word/2015/wordml/symex" xmlns:wpg="http://schemas.microsoft.com/office/word/2010/wordprocessingGroup" xmlns:wpi="http://schemas.microsoft.com/office/word/2010/wordprocessingInk" xmlns:wne="http://schemas.microsoft.com/office/word/2006/wordml" xmlns:wps="http://schemas.microsoft.com/office/word/2010/wordprocessingShape" mc:Ignorable="w14 w15 w16se w16cid w16 w16cex w16sdtdh w16du wp14">
+<w:footnotes xmlns:wpc="http://schemas.microsoft.com/office/word/2010/wordprocessingCanvas" xmlns:cx="http://schemas.microsoft.com/office/drawing/2014/chartex" xmlns:cx1="http://schemas.microsoft.com/office/drawing/2015/9/8/chartex" xmlns:cx2="http://schemas.microsoft.com/office/drawing/2015/10/21/chartex" xmlns:cx3="http://schemas.microsoft.com/office/drawing/2016/5/9/chartex" xmlns:cx4="http://schemas.microsoft.com/office/drawing/2016/5/10/chartex" xmlns:cx5="http://schemas.microsoft.com/office/drawing/2016/5/11/chartex" xmlns:cx6="http://schemas.microsoft.com/office/drawing/2016/5/12/chartex" xmlns:cx7="http://schemas.microsoft.com/office/drawing/2016/5/13/chartex" xmlns:cx8="http://schemas.microsoft.com/office/drawing/2016/5/14/chartex" xmlns:mc="http://schemas.openxmlformats.org/markup-compatibility/2006" xmlns:aink="http://schemas.microsoft.com/office/drawing/2016/ink" xmlns:am3d="http://schemas.microsoft.com/office/drawing/2017/model3d" xmlns:o="urn:schemas-microsoft-com:office:office" xmlns:oel="http://schemas.microsoft.com/office/2019/extlst" xmlns:r="http://schemas.openxmlformats.org/officeDocument/2006/relationships" xmlns:m="http://schemas.openxmlformats.org/officeDocument/2006/math" xmlns:v="urn:schemas-microsoft-com:vml" xmlns:wp14="http://schemas.microsoft.com/office/word/2010/wordprocessingDrawing" xmlns:wp="http://schemas.openxmlformats.org/drawingml/2006/wordprocessingDrawing" xmlns:w10="urn:schemas-microsoft-com:office:word" xmlns:w="http://schemas.openxmlformats.org/wordprocessingml/2006/main" xmlns:w14="http://schemas.microsoft.com/office/word/2010/wordml" xmlns:w15="http://schemas.microsoft.com/office/word/2012/wordml" xmlns:w16cex="http://schemas.microsoft.com/office/word/2018/wordml/cex" xmlns:w16cid="http://schemas.microsoft.com/office/word/2016/wordml/cid" xmlns:w16="http://schemas.microsoft.com/office/word/2018/wordml" xmlns:w16du="http://schemas.microsoft.com/office/word/2023/wordml/word16du" xmlns:w16sdtdh="http://schemas.microsoft.com/office/word/2020/wordml/sdtdatahash" xmlns:w16sdtfl="http://schemas.microsoft.com/office/word/2024/wordml/sdtformatlock" xmlns:w16se="http://schemas.microsoft.com/office/word/2015/wordml/symex" xmlns:wpg="http://schemas.microsoft.com/office/word/2010/wordprocessingGroup" xmlns:wpi="http://schemas.microsoft.com/office/word/2010/wordprocessingInk" xmlns:wne="http://schemas.microsoft.com/office/word/2006/wordml" xmlns:wps="http://schemas.microsoft.com/office/word/2010/wordprocessingShape" mc:Ignorable="w14 w15 w16se w16cid w16 w16cex w16sdtdh w16sdtfl w16du wp14">
   <w:footnote w:type="separator" w:id="-1">
     <w:p>
       <w:pPr>
@@ -3766,7 +3784,7 @@
 </file>
 
 <file path=word/header1.xml><?xml version="1.0" encoding="utf-8"?>
-<w:hdr xmlns:wpc="http://schemas.microsoft.com/office/word/2010/wordprocessingCanvas" xmlns:cx="http://schemas.microsoft.com/office/drawing/2014/chartex" xmlns:cx1="http://schemas.microsoft.com/office/drawing/2015/9/8/chartex" xmlns:cx2="http://schemas.microsoft.com/office/drawing/2015/10/21/chartex" xmlns:cx3="http://schemas.microsoft.com/office/drawing/2016/5/9/chartex" xmlns:cx4="http://schemas.microsoft.com/office/drawing/2016/5/10/chartex" xmlns:cx5="http://schemas.microsoft.com/office/drawing/2016/5/11/chartex" xmlns:cx6="http://schemas.microsoft.com/office/drawing/2016/5/12/chartex" xmlns:cx7="http://schemas.microsoft.com/office/drawing/2016/5/13/chartex" xmlns:cx8="http://schemas.microsoft.com/office/drawing/2016/5/14/chartex" xmlns:mc="http://schemas.openxmlformats.org/markup-compatibility/2006" xmlns:aink="http://schemas.microsoft.com/office/drawing/2016/ink" xmlns:am3d="http://schemas.microsoft.com/office/drawing/2017/model3d" xmlns:o="urn:schemas-microsoft-com:office:office" xmlns:oel="http://schemas.microsoft.com/office/2019/extlst" xmlns:r="http://schemas.openxmlformats.org/officeDocument/2006/relationships" xmlns:m="http://schemas.openxmlformats.org/officeDocument/2006/math" xmlns:v="urn:schemas-microsoft-com:vml" xmlns:wp14="http://schemas.microsoft.com/office/word/2010/wordprocessingDrawing" xmlns:wp="http://schemas.openxmlformats.org/drawingml/2006/wordprocessingDrawing" xmlns:w10="urn:schemas-microsoft-com:office:word" xmlns:w="http://schemas.openxmlformats.org/wordprocessingml/2006/main" xmlns:w14="http://schemas.microsoft.com/office/word/2010/wordml" xmlns:w15="http://schemas.microsoft.com/office/word/2012/wordml" xmlns:w16cex="http://schemas.microsoft.com/office/word/2018/wordml/cex" xmlns:w16cid="http://schemas.microsoft.com/office/word/2016/wordml/cid" xmlns:w16="http://schemas.microsoft.com/office/word/2018/wordml" xmlns:w16du="http://schemas.microsoft.com/office/word/2023/wordml/word16du" xmlns:w16sdtdh="http://schemas.microsoft.com/office/word/2020/wordml/sdtdatahash" xmlns:w16se="http://schemas.microsoft.com/office/word/2015/wordml/symex" xmlns:wpg="http://schemas.microsoft.com/office/word/2010/wordprocessingGroup" xmlns:wpi="http://schemas.microsoft.com/office/word/2010/wordprocessingInk" xmlns:wne="http://schemas.microsoft.com/office/word/2006/wordml" xmlns:wps="http://schemas.microsoft.com/office/word/2010/wordprocessingShape" mc:Ignorable="w14 w15 w16se w16cid w16 w16cex w16sdtdh w16du wp14">
+<w:hdr xmlns:wpc="http://schemas.microsoft.com/office/word/2010/wordprocessingCanvas" xmlns:cx="http://schemas.microsoft.com/office/drawing/2014/chartex" xmlns:cx1="http://schemas.microsoft.com/office/drawing/2015/9/8/chartex" xmlns:cx2="http://schemas.microsoft.com/office/drawing/2015/10/21/chartex" xmlns:cx3="http://schemas.microsoft.com/office/drawing/2016/5/9/chartex" xmlns:cx4="http://schemas.microsoft.com/office/drawing/2016/5/10/chartex" xmlns:cx5="http://schemas.microsoft.com/office/drawing/2016/5/11/chartex" xmlns:cx6="http://schemas.microsoft.com/office/drawing/2016/5/12/chartex" xmlns:cx7="http://schemas.microsoft.com/office/drawing/2016/5/13/chartex" xmlns:cx8="http://schemas.microsoft.com/office/drawing/2016/5/14/chartex" xmlns:mc="http://schemas.openxmlformats.org/markup-compatibility/2006" xmlns:aink="http://schemas.microsoft.com/office/drawing/2016/ink" xmlns:am3d="http://schemas.microsoft.com/office/drawing/2017/model3d" xmlns:o="urn:schemas-microsoft-com:office:office" xmlns:oel="http://schemas.microsoft.com/office/2019/extlst" xmlns:r="http://schemas.openxmlformats.org/officeDocument/2006/relationships" xmlns:m="http://schemas.openxmlformats.org/officeDocument/2006/math" xmlns:v="urn:schemas-microsoft-com:vml" xmlns:wp14="http://schemas.microsoft.com/office/word/2010/wordprocessingDrawing" xmlns:wp="http://schemas.openxmlformats.org/drawingml/2006/wordprocessingDrawing" xmlns:w10="urn:schemas-microsoft-com:office:word" xmlns:w="http://schemas.openxmlformats.org/wordprocessingml/2006/main" xmlns:w14="http://schemas.microsoft.com/office/word/2010/wordml" xmlns:w15="http://schemas.microsoft.com/office/word/2012/wordml" xmlns:w16cex="http://schemas.microsoft.com/office/word/2018/wordml/cex" xmlns:w16cid="http://schemas.microsoft.com/office/word/2016/wordml/cid" xmlns:w16="http://schemas.microsoft.com/office/word/2018/wordml" xmlns:w16du="http://schemas.microsoft.com/office/word/2023/wordml/word16du" xmlns:w16sdtdh="http://schemas.microsoft.com/office/word/2020/wordml/sdtdatahash" xmlns:w16sdtfl="http://schemas.microsoft.com/office/word/2024/wordml/sdtformatlock" xmlns:w16se="http://schemas.microsoft.com/office/word/2015/wordml/symex" xmlns:wpg="http://schemas.microsoft.com/office/word/2010/wordprocessingGroup" xmlns:wpi="http://schemas.microsoft.com/office/word/2010/wordprocessingInk" xmlns:wne="http://schemas.microsoft.com/office/word/2006/wordml" xmlns:wps="http://schemas.microsoft.com/office/word/2010/wordprocessingShape" mc:Ignorable="w14 w15 w16se w16cid w16 w16cex w16sdtdh w16sdtfl w16du wp14">
   <w:p>
     <w:pPr>
       <w:pStyle w:val="Intestazione"/>
@@ -3780,7 +3798,7 @@
 </file>
 
 <file path=word/numbering.xml><?xml version="1.0" encoding="utf-8"?>
-<w:numbering xmlns:wpc="http://schemas.microsoft.com/office/word/2010/wordprocessingCanvas" xmlns:cx="http://schemas.microsoft.com/office/drawing/2014/chartex" xmlns:cx1="http://schemas.microsoft.com/office/drawing/2015/9/8/chartex" xmlns:cx2="http://schemas.microsoft.com/office/drawing/2015/10/21/chartex" xmlns:cx3="http://schemas.microsoft.com/office/drawing/2016/5/9/chartex" xmlns:cx4="http://schemas.microsoft.com/office/drawing/2016/5/10/chartex" xmlns:cx5="http://schemas.microsoft.com/office/drawing/2016/5/11/chartex" xmlns:cx6="http://schemas.microsoft.com/office/drawing/2016/5/12/chartex" xmlns:cx7="http://schemas.microsoft.com/office/drawing/2016/5/13/chartex" xmlns:cx8="http://schemas.microsoft.com/office/drawing/2016/5/14/chartex" xmlns:mc="http://schemas.openxmlformats.org/markup-compatibility/2006" xmlns:aink="http://schemas.microsoft.com/office/drawing/2016/ink" xmlns:am3d="http://schemas.microsoft.com/office/drawing/2017/model3d" xmlns:o="urn:schemas-microsoft-com:office:office" xmlns:oel="http://schemas.microsoft.com/office/2019/extlst" xmlns:r="http://schemas.openxmlformats.org/officeDocument/2006/relationships" xmlns:m="http://schemas.openxmlformats.org/officeDocument/2006/math" xmlns:v="urn:schemas-microsoft-com:vml" xmlns:wp14="http://schemas.microsoft.com/office/word/2010/wordprocessingDrawing" xmlns:wp="http://schemas.openxmlformats.org/drawingml/2006/wordprocessingDrawing" xmlns:w10="urn:schemas-microsoft-com:office:word" xmlns:w="http://schemas.openxmlformats.org/wordprocessingml/2006/main" xmlns:w14="http://schemas.microsoft.com/office/word/2010/wordml" xmlns:w15="http://schemas.microsoft.com/office/word/2012/wordml" xmlns:w16cex="http://schemas.microsoft.com/office/word/2018/wordml/cex" xmlns:w16cid="http://schemas.microsoft.com/office/word/2016/wordml/cid" xmlns:w16="http://schemas.microsoft.com/office/word/2018/wordml" xmlns:w16du="http://schemas.microsoft.com/office/word/2023/wordml/word16du" xmlns:w16sdtdh="http://schemas.microsoft.com/office/word/2020/wordml/sdtdatahash" xmlns:w16se="http://schemas.microsoft.com/office/word/2015/wordml/symex" xmlns:wpg="http://schemas.microsoft.com/office/word/2010/wordprocessingGroup" xmlns:wpi="http://schemas.microsoft.com/office/word/2010/wordprocessingInk" xmlns:wne="http://schemas.microsoft.com/office/word/2006/wordml" xmlns:wps="http://schemas.microsoft.com/office/word/2010/wordprocessingShape" mc:Ignorable="w14 w15 w16se w16cid w16 w16cex w16sdtdh w16du wp14">
+<w:numbering xmlns:wpc="http://schemas.microsoft.com/office/word/2010/wordprocessingCanvas" xmlns:cx="http://schemas.microsoft.com/office/drawing/2014/chartex" xmlns:cx1="http://schemas.microsoft.com/office/drawing/2015/9/8/chartex" xmlns:cx2="http://schemas.microsoft.com/office/drawing/2015/10/21/chartex" xmlns:cx3="http://schemas.microsoft.com/office/drawing/2016/5/9/chartex" xmlns:cx4="http://schemas.microsoft.com/office/drawing/2016/5/10/chartex" xmlns:cx5="http://schemas.microsoft.com/office/drawing/2016/5/11/chartex" xmlns:cx6="http://schemas.microsoft.com/office/drawing/2016/5/12/chartex" xmlns:cx7="http://schemas.microsoft.com/office/drawing/2016/5/13/chartex" xmlns:cx8="http://schemas.microsoft.com/office/drawing/2016/5/14/chartex" xmlns:mc="http://schemas.openxmlformats.org/markup-compatibility/2006" xmlns:aink="http://schemas.microsoft.com/office/drawing/2016/ink" xmlns:am3d="http://schemas.microsoft.com/office/drawing/2017/model3d" xmlns:o="urn:schemas-microsoft-com:office:office" xmlns:oel="http://schemas.microsoft.com/office/2019/extlst" xmlns:r="http://schemas.openxmlformats.org/officeDocument/2006/relationships" xmlns:m="http://schemas.openxmlformats.org/officeDocument/2006/math" xmlns:v="urn:schemas-microsoft-com:vml" xmlns:wp14="http://schemas.microsoft.com/office/word/2010/wordprocessingDrawing" xmlns:wp="http://schemas.openxmlformats.org/drawingml/2006/wordprocessingDrawing" xmlns:w10="urn:schemas-microsoft-com:office:word" xmlns:w="http://schemas.openxmlformats.org/wordprocessingml/2006/main" xmlns:w14="http://schemas.microsoft.com/office/word/2010/wordml" xmlns:w15="http://schemas.microsoft.com/office/word/2012/wordml" xmlns:w16cex="http://schemas.microsoft.com/office/word/2018/wordml/cex" xmlns:w16cid="http://schemas.microsoft.com/office/word/2016/wordml/cid" xmlns:w16="http://schemas.microsoft.com/office/word/2018/wordml" xmlns:w16du="http://schemas.microsoft.com/office/word/2023/wordml/word16du" xmlns:w16sdtdh="http://schemas.microsoft.com/office/word/2020/wordml/sdtdatahash" xmlns:w16sdtfl="http://schemas.microsoft.com/office/word/2024/wordml/sdtformatlock" xmlns:w16se="http://schemas.microsoft.com/office/word/2015/wordml/symex" xmlns:wpg="http://schemas.microsoft.com/office/word/2010/wordprocessingGroup" xmlns:wpi="http://schemas.microsoft.com/office/word/2010/wordprocessingInk" xmlns:wne="http://schemas.microsoft.com/office/word/2006/wordml" xmlns:wps="http://schemas.microsoft.com/office/word/2010/wordprocessingShape" mc:Ignorable="w14 w15 w16se w16cid w16 w16cex w16sdtdh w16sdtfl w16du wp14">
   <w:abstractNum w:abstractNumId="0" w15:restartNumberingAfterBreak="0">
     <w:nsid w:val="052C2109"/>
     <w:multiLevelType w:val="hybridMultilevel"/>
@@ -5657,7 +5675,7 @@
 </file>
 
 <file path=word/styles.xml><?xml version="1.0" encoding="utf-8"?>
-<w:styles xmlns:mc="http://schemas.openxmlformats.org/markup-compatibility/2006" xmlns:r="http://schemas.openxmlformats.org/officeDocument/2006/relationships" xmlns:w="http://schemas.openxmlformats.org/wordprocessingml/2006/main" xmlns:w14="http://schemas.microsoft.com/office/word/2010/wordml" xmlns:w15="http://schemas.microsoft.com/office/word/2012/wordml" xmlns:w16cex="http://schemas.microsoft.com/office/word/2018/wordml/cex" xmlns:w16cid="http://schemas.microsoft.com/office/word/2016/wordml/cid" xmlns:w16="http://schemas.microsoft.com/office/word/2018/wordml" xmlns:w16du="http://schemas.microsoft.com/office/word/2023/wordml/word16du" xmlns:w16sdtdh="http://schemas.microsoft.com/office/word/2020/wordml/sdtdatahash" xmlns:w16se="http://schemas.microsoft.com/office/word/2015/wordml/symex" mc:Ignorable="w14 w15 w16se w16cid w16 w16cex w16sdtdh w16du">
+<w:styles xmlns:mc="http://schemas.openxmlformats.org/markup-compatibility/2006" xmlns:r="http://schemas.openxmlformats.org/officeDocument/2006/relationships" xmlns:w="http://schemas.openxmlformats.org/wordprocessingml/2006/main" xmlns:w14="http://schemas.microsoft.com/office/word/2010/wordml" xmlns:w15="http://schemas.microsoft.com/office/word/2012/wordml" xmlns:w16cex="http://schemas.microsoft.com/office/word/2018/wordml/cex" xmlns:w16cid="http://schemas.microsoft.com/office/word/2016/wordml/cid" xmlns:w16="http://schemas.microsoft.com/office/word/2018/wordml" xmlns:w16du="http://schemas.microsoft.com/office/word/2023/wordml/word16du" xmlns:w16sdtdh="http://schemas.microsoft.com/office/word/2020/wordml/sdtdatahash" xmlns:w16sdtfl="http://schemas.microsoft.com/office/word/2024/wordml/sdtformatlock" xmlns:w16se="http://schemas.microsoft.com/office/word/2015/wordml/symex" mc:Ignorable="w14 w15 w16se w16cid w16 w16cex w16sdtdh w16sdtfl w16du">
   <w:docDefaults>
     <w:rPrDefault>
       <w:rPr>

</xml_diff>